<commit_message>
Added more process to research and changed styling a bit
</commit_message>
<xml_diff>
--- a/wooks_other/documentation/Concurentie vragen Wooks.docx
+++ b/wooks_other/documentation/Concurentie vragen Wooks.docx
@@ -419,6 +419,8 @@
     <w:p>
       <w:pPr>
         <w:rPr>
+          <w:b/>
+          <w:bCs/>
           <w:color w:val="2F5496" w:themeColor="accent1" w:themeShade="BF"/>
           <w:sz w:val="32"/>
           <w:szCs w:val="32"/>
@@ -428,13 +430,17 @@
     <w:p>
       <w:pPr>
         <w:rPr>
-          <w:color w:val="262626" w:themeColor="text1" w:themeTint="D9"/>
-          <w:sz w:val="28"/>
-          <w:szCs w:val="28"/>
-        </w:rPr>
-      </w:pPr>
-      <w:r>
-        <w:rPr>
+          <w:b/>
+          <w:bCs/>
+          <w:color w:val="262626" w:themeColor="text1" w:themeTint="D9"/>
+          <w:sz w:val="28"/>
+          <w:szCs w:val="28"/>
+        </w:rPr>
+      </w:pPr>
+      <w:r>
+        <w:rPr>
+          <w:b/>
+          <w:bCs/>
           <w:color w:val="262626" w:themeColor="text1" w:themeTint="D9"/>
           <w:sz w:val="28"/>
           <w:szCs w:val="28"/>
@@ -445,6 +451,8 @@
     <w:p>
       <w:pPr>
         <w:rPr>
+          <w:b/>
+          <w:bCs/>
           <w:color w:val="262626" w:themeColor="text1" w:themeTint="D9"/>
           <w:sz w:val="28"/>
           <w:szCs w:val="28"/>
@@ -465,7 +473,145 @@
           <w:szCs w:val="28"/>
         </w:rPr>
         <w:br/>
-        <w:t>[</w:t>
+      </w:r>
+      <w:r>
+        <w:rPr>
+          <w:noProof/>
+          <w:color w:val="262626" w:themeColor="text1" w:themeTint="D9"/>
+          <w:sz w:val="28"/>
+          <w:szCs w:val="28"/>
+        </w:rPr>
+        <w:drawing>
+          <wp:inline distT="0" distB="0" distL="0" distR="0">
+            <wp:extent cx="3403600" cy="927100"/>
+            <wp:effectExtent l="0" t="0" r="0" b="0"/>
+            <wp:docPr id="12" name="Afbeelding 12"/>
+            <wp:cNvGraphicFramePr>
+              <a:graphicFrameLocks xmlns:a="http://schemas.openxmlformats.org/drawingml/2006/main" noChangeAspect="1"/>
+            </wp:cNvGraphicFramePr>
+            <a:graphic xmlns:a="http://schemas.openxmlformats.org/drawingml/2006/main">
+              <a:graphicData uri="http://schemas.openxmlformats.org/drawingml/2006/picture">
+                <pic:pic xmlns:pic="http://schemas.openxmlformats.org/drawingml/2006/picture">
+                  <pic:nvPicPr>
+                    <pic:cNvPr id="12" name="Schermafbeelding 2020-03-25 om 22.53.46.png"/>
+                    <pic:cNvPicPr/>
+                  </pic:nvPicPr>
+                  <pic:blipFill>
+                    <a:blip r:embed="rId4">
+                      <a:extLst>
+                        <a:ext uri="{28A0092B-C50C-407E-A947-70E740481C1C}">
+                          <a14:useLocalDpi xmlns:a14="http://schemas.microsoft.com/office/drawing/2010/main" val="0"/>
+                        </a:ext>
+                      </a:extLst>
+                    </a:blip>
+                    <a:stretch>
+                      <a:fillRect/>
+                    </a:stretch>
+                  </pic:blipFill>
+                  <pic:spPr>
+                    <a:xfrm>
+                      <a:off x="0" y="0"/>
+                      <a:ext cx="3403600" cy="927100"/>
+                    </a:xfrm>
+                    <a:prstGeom prst="rect">
+                      <a:avLst/>
+                    </a:prstGeom>
+                  </pic:spPr>
+                </pic:pic>
+              </a:graphicData>
+            </a:graphic>
+          </wp:inline>
+        </w:drawing>
+      </w:r>
+      <w:r>
+        <w:rPr>
+          <w:color w:val="262626" w:themeColor="text1" w:themeTint="D9"/>
+          <w:sz w:val="28"/>
+          <w:szCs w:val="28"/>
+        </w:rPr>
+        <w:br/>
+      </w:r>
+      <w:r>
+        <w:rPr>
+          <w:color w:val="262626" w:themeColor="text1" w:themeTint="D9"/>
+          <w:sz w:val="28"/>
+          <w:szCs w:val="28"/>
+        </w:rPr>
+        <w:br/>
+      </w:r>
+      <w:r>
+        <w:rPr>
+          <w:b/>
+          <w:bCs/>
+          <w:color w:val="262626" w:themeColor="text1" w:themeTint="D9"/>
+          <w:sz w:val="28"/>
+          <w:szCs w:val="28"/>
+        </w:rPr>
+        <w:t>Bieden ze proefabonnementen aan?</w:t>
+      </w:r>
+    </w:p>
+    <w:p>
+      <w:pPr>
+        <w:rPr>
+          <w:b/>
+          <w:bCs/>
+          <w:color w:val="262626" w:themeColor="text1" w:themeTint="D9"/>
+          <w:sz w:val="28"/>
+          <w:szCs w:val="28"/>
+        </w:rPr>
+      </w:pPr>
+      <w:r>
+        <w:rPr>
+          <w:color w:val="262626" w:themeColor="text1" w:themeTint="D9"/>
+          <w:sz w:val="28"/>
+          <w:szCs w:val="28"/>
+        </w:rPr>
+        <w:t>Nee</w:t>
+      </w:r>
+      <w:r>
+        <w:rPr>
+          <w:color w:val="262626" w:themeColor="text1" w:themeTint="D9"/>
+          <w:sz w:val="28"/>
+          <w:szCs w:val="28"/>
+        </w:rPr>
+        <w:br/>
+      </w:r>
+      <w:r>
+        <w:rPr>
+          <w:color w:val="262626" w:themeColor="text1" w:themeTint="D9"/>
+          <w:sz w:val="28"/>
+          <w:szCs w:val="28"/>
+        </w:rPr>
+        <w:br/>
+      </w:r>
+      <w:r>
+        <w:rPr>
+          <w:b/>
+          <w:bCs/>
+          <w:color w:val="262626" w:themeColor="text1" w:themeTint="D9"/>
+          <w:sz w:val="28"/>
+          <w:szCs w:val="28"/>
+        </w:rPr>
+        <w:t>Wat voor boeken verkoop deze webshop?</w:t>
+      </w:r>
+    </w:p>
+    <w:p>
+      <w:pPr>
+        <w:rPr>
+          <w:b/>
+          <w:bCs/>
+          <w:color w:val="262626" w:themeColor="text1" w:themeTint="D9"/>
+          <w:sz w:val="28"/>
+          <w:szCs w:val="28"/>
+        </w:rPr>
+      </w:pPr>
+      <w:r>
+        <w:rPr>
+          <w:color w:val="262626" w:themeColor="text1" w:themeTint="D9"/>
+          <w:sz w:val="28"/>
+          <w:szCs w:val="28"/>
+        </w:rPr>
+        <w:t xml:space="preserve">Boeken zoals tailormade, klassiekers, </w:t>
       </w:r>
       <w:proofErr w:type="spellStart"/>
       <w:r>
@@ -474,7 +620,7 @@
           <w:sz w:val="28"/>
           <w:szCs w:val="28"/>
         </w:rPr>
-        <w:t>Insert</w:t>
+        <w:t>chicklits</w:t>
       </w:r>
       <w:proofErr w:type="spellEnd"/>
       <w:r>
@@ -483,16 +629,351 @@
           <w:sz w:val="28"/>
           <w:szCs w:val="28"/>
         </w:rPr>
-        <w:t xml:space="preserve"> screenshot </w:t>
-      </w:r>
+        <w:t>, entrepreneurs, biografieën, non-fictie en kinderboeken.</w:t>
+      </w:r>
+      <w:r>
+        <w:rPr>
+          <w:color w:val="262626" w:themeColor="text1" w:themeTint="D9"/>
+          <w:sz w:val="28"/>
+          <w:szCs w:val="28"/>
+        </w:rPr>
+        <w:br/>
+      </w:r>
+      <w:r>
+        <w:rPr>
+          <w:noProof/>
+          <w:color w:val="262626" w:themeColor="text1" w:themeTint="D9"/>
+          <w:sz w:val="28"/>
+          <w:szCs w:val="28"/>
+        </w:rPr>
+        <w:drawing>
+          <wp:inline distT="0" distB="0" distL="0" distR="0">
+            <wp:extent cx="3371461" cy="2010381"/>
+            <wp:effectExtent l="0" t="0" r="0" b="0"/>
+            <wp:docPr id="13" name="Afbeelding 13" descr="Afbeelding met schermafbeelding&#10;&#10;Automatisch gegenereerde beschrijving"/>
+            <wp:cNvGraphicFramePr>
+              <a:graphicFrameLocks xmlns:a="http://schemas.openxmlformats.org/drawingml/2006/main" noChangeAspect="1"/>
+            </wp:cNvGraphicFramePr>
+            <a:graphic xmlns:a="http://schemas.openxmlformats.org/drawingml/2006/main">
+              <a:graphicData uri="http://schemas.openxmlformats.org/drawingml/2006/picture">
+                <pic:pic xmlns:pic="http://schemas.openxmlformats.org/drawingml/2006/picture">
+                  <pic:nvPicPr>
+                    <pic:cNvPr id="13" name="Schermafbeelding 2020-03-25 om 23.08.04.png"/>
+                    <pic:cNvPicPr/>
+                  </pic:nvPicPr>
+                  <pic:blipFill>
+                    <a:blip r:embed="rId5" cstate="print">
+                      <a:extLst>
+                        <a:ext uri="{28A0092B-C50C-407E-A947-70E740481C1C}">
+                          <a14:useLocalDpi xmlns:a14="http://schemas.microsoft.com/office/drawing/2010/main" val="0"/>
+                        </a:ext>
+                      </a:extLst>
+                    </a:blip>
+                    <a:stretch>
+                      <a:fillRect/>
+                    </a:stretch>
+                  </pic:blipFill>
+                  <pic:spPr>
+                    <a:xfrm>
+                      <a:off x="0" y="0"/>
+                      <a:ext cx="3399843" cy="2027305"/>
+                    </a:xfrm>
+                    <a:prstGeom prst="rect">
+                      <a:avLst/>
+                    </a:prstGeom>
+                  </pic:spPr>
+                </pic:pic>
+              </a:graphicData>
+            </a:graphic>
+          </wp:inline>
+        </w:drawing>
+      </w:r>
+      <w:r>
+        <w:rPr>
+          <w:color w:val="262626" w:themeColor="text1" w:themeTint="D9"/>
+          <w:sz w:val="28"/>
+          <w:szCs w:val="28"/>
+        </w:rPr>
+        <w:br/>
+      </w:r>
+      <w:r>
+        <w:rPr>
+          <w:color w:val="262626" w:themeColor="text1" w:themeTint="D9"/>
+          <w:sz w:val="28"/>
+          <w:szCs w:val="28"/>
+        </w:rPr>
+        <w:br/>
+        <w:t>Welke talen ondersteunen deze webshop?</w:t>
+      </w:r>
+    </w:p>
+    <w:p>
+      <w:pPr>
+        <w:rPr>
+          <w:b/>
+          <w:bCs/>
+          <w:color w:val="262626" w:themeColor="text1" w:themeTint="D9"/>
+          <w:sz w:val="28"/>
+          <w:szCs w:val="28"/>
+        </w:rPr>
+      </w:pPr>
+      <w:r>
+        <w:rPr>
+          <w:b/>
+          <w:bCs/>
+          <w:color w:val="262626" w:themeColor="text1" w:themeTint="D9"/>
+          <w:sz w:val="28"/>
+          <w:szCs w:val="28"/>
+        </w:rPr>
+        <w:t>Nee</w:t>
+      </w:r>
+      <w:r>
+        <w:rPr>
+          <w:b/>
+          <w:bCs/>
+          <w:color w:val="262626" w:themeColor="text1" w:themeTint="D9"/>
+          <w:sz w:val="28"/>
+          <w:szCs w:val="28"/>
+        </w:rPr>
+        <w:br/>
+      </w:r>
+      <w:r>
+        <w:rPr>
+          <w:color w:val="262626" w:themeColor="text1" w:themeTint="D9"/>
+          <w:sz w:val="28"/>
+          <w:szCs w:val="28"/>
+        </w:rPr>
+        <w:br/>
+      </w:r>
+      <w:r>
+        <w:rPr>
+          <w:b/>
+          <w:bCs/>
+          <w:color w:val="262626" w:themeColor="text1" w:themeTint="D9"/>
+          <w:sz w:val="28"/>
+          <w:szCs w:val="28"/>
+        </w:rPr>
+        <w:t>Wat is de gemiddelde prijs van de website?</w:t>
+      </w:r>
+    </w:p>
+    <w:p>
+      <w:pPr>
+        <w:rPr>
+          <w:color w:val="262626" w:themeColor="text1" w:themeTint="D9"/>
+          <w:sz w:val="28"/>
+          <w:szCs w:val="28"/>
+        </w:rPr>
+      </w:pPr>
+      <w:r>
+        <w:rPr>
+          <w:color w:val="262626" w:themeColor="text1" w:themeTint="D9"/>
+          <w:sz w:val="28"/>
+          <w:szCs w:val="28"/>
+        </w:rPr>
+        <w:t>50 euro</w:t>
+      </w:r>
+    </w:p>
+    <w:p>
+      <w:pPr>
+        <w:rPr>
+          <w:color w:val="262626" w:themeColor="text1" w:themeTint="D9"/>
+          <w:sz w:val="28"/>
+          <w:szCs w:val="28"/>
+        </w:rPr>
+      </w:pPr>
+      <w:r>
+        <w:rPr>
+          <w:color w:val="262626" w:themeColor="text1" w:themeTint="D9"/>
+          <w:sz w:val="28"/>
+          <w:szCs w:val="28"/>
+        </w:rPr>
+        <w:t xml:space="preserve"> </w:t>
+      </w:r>
+      <w:r>
+        <w:rPr>
+          <w:noProof/>
+          <w:color w:val="262626" w:themeColor="text1" w:themeTint="D9"/>
+          <w:sz w:val="28"/>
+          <w:szCs w:val="28"/>
+        </w:rPr>
+        <w:drawing>
+          <wp:inline distT="0" distB="0" distL="0" distR="0">
+            <wp:extent cx="4547119" cy="714218"/>
+            <wp:effectExtent l="0" t="0" r="0" b="0"/>
+            <wp:docPr id="14" name="Afbeelding 14"/>
+            <wp:cNvGraphicFramePr>
+              <a:graphicFrameLocks xmlns:a="http://schemas.openxmlformats.org/drawingml/2006/main" noChangeAspect="1"/>
+            </wp:cNvGraphicFramePr>
+            <a:graphic xmlns:a="http://schemas.openxmlformats.org/drawingml/2006/main">
+              <a:graphicData uri="http://schemas.openxmlformats.org/drawingml/2006/picture">
+                <pic:pic xmlns:pic="http://schemas.openxmlformats.org/drawingml/2006/picture">
+                  <pic:nvPicPr>
+                    <pic:cNvPr id="14" name="Schermafbeelding 2020-03-25 om 23.10.22.png"/>
+                    <pic:cNvPicPr/>
+                  </pic:nvPicPr>
+                  <pic:blipFill>
+                    <a:blip r:embed="rId6" cstate="print">
+                      <a:extLst>
+                        <a:ext uri="{28A0092B-C50C-407E-A947-70E740481C1C}">
+                          <a14:useLocalDpi xmlns:a14="http://schemas.microsoft.com/office/drawing/2010/main" val="0"/>
+                        </a:ext>
+                      </a:extLst>
+                    </a:blip>
+                    <a:stretch>
+                      <a:fillRect/>
+                    </a:stretch>
+                  </pic:blipFill>
+                  <pic:spPr>
+                    <a:xfrm>
+                      <a:off x="0" y="0"/>
+                      <a:ext cx="4593288" cy="721470"/>
+                    </a:xfrm>
+                    <a:prstGeom prst="rect">
+                      <a:avLst/>
+                    </a:prstGeom>
+                  </pic:spPr>
+                </pic:pic>
+              </a:graphicData>
+            </a:graphic>
+          </wp:inline>
+        </w:drawing>
+      </w:r>
+      <w:r>
+        <w:rPr>
+          <w:color w:val="262626" w:themeColor="text1" w:themeTint="D9"/>
+          <w:sz w:val="28"/>
+          <w:szCs w:val="28"/>
+        </w:rPr>
+        <w:br/>
+      </w:r>
+      <w:r>
+        <w:rPr>
+          <w:color w:val="262626" w:themeColor="text1" w:themeTint="D9"/>
+          <w:sz w:val="28"/>
+          <w:szCs w:val="28"/>
+        </w:rPr>
+        <w:br/>
+      </w:r>
+      <w:r>
+        <w:rPr>
+          <w:b/>
+          <w:bCs/>
+          <w:color w:val="262626" w:themeColor="text1" w:themeTint="D9"/>
+          <w:sz w:val="28"/>
+          <w:szCs w:val="28"/>
+        </w:rPr>
+        <w:t>Welke kleuren gebruikt de website?</w:t>
+      </w:r>
+    </w:p>
+    <w:p>
+      <w:pPr>
+        <w:rPr>
+          <w:rFonts w:ascii="Times New Roman" w:eastAsia="Times New Roman" w:hAnsi="Times New Roman" w:cs="Times New Roman"/>
+          <w:lang w:eastAsia="nl-NL"/>
+        </w:rPr>
+      </w:pPr>
+      <w:r>
+        <w:rPr>
+          <w:rFonts w:ascii="Menlo" w:eastAsia="Times New Roman" w:hAnsi="Menlo" w:cs="Menlo"/>
+          <w:color w:val="D5D5D5"/>
+          <w:sz w:val="17"/>
+          <w:szCs w:val="17"/>
+          <w:shd w:val="clear" w:color="auto" w:fill="242424"/>
+          <w:lang w:eastAsia="nl-NL"/>
+        </w:rPr>
+        <w:t>#4a606e</w:t>
+      </w:r>
+      <w:r>
+        <w:rPr>
+          <w:color w:val="262626" w:themeColor="text1" w:themeTint="D9"/>
+          <w:sz w:val="28"/>
+          <w:szCs w:val="28"/>
+        </w:rPr>
+        <w:br/>
+      </w:r>
+      <w:r>
+        <w:rPr>
+          <w:color w:val="262626" w:themeColor="text1" w:themeTint="D9"/>
+          <w:sz w:val="28"/>
+          <w:szCs w:val="28"/>
+        </w:rPr>
+        <w:t>Alle vorige screenshots bev</w:t>
+      </w:r>
+      <w:r>
+        <w:rPr>
+          <w:color w:val="262626" w:themeColor="text1" w:themeTint="D9"/>
+          <w:sz w:val="28"/>
+          <w:szCs w:val="28"/>
+        </w:rPr>
+        <w:t>atten deze kleuren</w:t>
+      </w:r>
+    </w:p>
+    <w:p>
+      <w:pPr>
+        <w:rPr>
+          <w:color w:val="262626" w:themeColor="text1" w:themeTint="D9"/>
+          <w:sz w:val="28"/>
+          <w:szCs w:val="28"/>
+        </w:rPr>
+      </w:pPr>
+    </w:p>
+    <w:p>
+      <w:pPr>
+        <w:rPr>
+          <w:color w:val="262626" w:themeColor="text1" w:themeTint="D9"/>
+          <w:sz w:val="28"/>
+          <w:szCs w:val="28"/>
+        </w:rPr>
+      </w:pPr>
+    </w:p>
+    <w:p>
+      <w:pPr>
+        <w:rPr>
+          <w:color w:val="262626" w:themeColor="text1" w:themeTint="D9"/>
+          <w:sz w:val="28"/>
+          <w:szCs w:val="28"/>
+        </w:rPr>
+      </w:pPr>
+    </w:p>
+    <w:p>
+      <w:pPr>
+        <w:rPr>
+          <w:b/>
+          <w:bCs/>
+          <w:color w:val="262626" w:themeColor="text1" w:themeTint="D9"/>
+          <w:sz w:val="28"/>
+          <w:szCs w:val="28"/>
+        </w:rPr>
+      </w:pPr>
+      <w:r>
+        <w:rPr>
+          <w:b/>
+          <w:bCs/>
+          <w:color w:val="262626" w:themeColor="text1" w:themeTint="D9"/>
+          <w:sz w:val="28"/>
+          <w:szCs w:val="28"/>
+        </w:rPr>
+        <w:lastRenderedPageBreak/>
+        <w:t>Wat voor font typen gebruikt de website?</w:t>
+      </w:r>
+    </w:p>
+    <w:p>
+      <w:pPr>
+        <w:rPr>
+          <w:color w:val="262626" w:themeColor="text1" w:themeTint="D9"/>
+          <w:sz w:val="28"/>
+          <w:szCs w:val="28"/>
+          <w:lang w:val="en-US"/>
+        </w:rPr>
+      </w:pPr>
       <w:proofErr w:type="spellStart"/>
       <w:r>
         <w:rPr>
           <w:color w:val="262626" w:themeColor="text1" w:themeTint="D9"/>
           <w:sz w:val="28"/>
           <w:szCs w:val="28"/>
-        </w:rPr>
-        <w:t>here</w:t>
+          <w:lang w:val="en-US"/>
+        </w:rPr>
+        <w:t>Dosis</w:t>
       </w:r>
       <w:proofErr w:type="spellEnd"/>
       <w:r>
@@ -500,49 +981,271 @@
           <w:color w:val="262626" w:themeColor="text1" w:themeTint="D9"/>
           <w:sz w:val="28"/>
           <w:szCs w:val="28"/>
-        </w:rPr>
-        <w:t>]</w:t>
-      </w:r>
-      <w:r>
-        <w:rPr>
-          <w:color w:val="262626" w:themeColor="text1" w:themeTint="D9"/>
-          <w:sz w:val="28"/>
-          <w:szCs w:val="28"/>
-        </w:rPr>
-        <w:br/>
-      </w:r>
-      <w:r>
-        <w:rPr>
-          <w:color w:val="262626" w:themeColor="text1" w:themeTint="D9"/>
-          <w:sz w:val="28"/>
-          <w:szCs w:val="28"/>
-        </w:rPr>
-        <w:br/>
-      </w:r>
-      <w:r>
-        <w:rPr>
-          <w:color w:val="262626" w:themeColor="text1" w:themeTint="D9"/>
-          <w:sz w:val="28"/>
-          <w:szCs w:val="28"/>
-        </w:rPr>
-        <w:t>Bieden ze proefabonnementen aan?</w:t>
-      </w:r>
-    </w:p>
-    <w:p>
-      <w:pPr>
-        <w:rPr>
-          <w:color w:val="262626" w:themeColor="text1" w:themeTint="D9"/>
-          <w:sz w:val="28"/>
-          <w:szCs w:val="28"/>
-        </w:rPr>
-      </w:pPr>
-      <w:r>
-        <w:rPr>
-          <w:color w:val="262626" w:themeColor="text1" w:themeTint="D9"/>
-          <w:sz w:val="28"/>
-          <w:szCs w:val="28"/>
-        </w:rPr>
-        <w:t>[</w:t>
+          <w:lang w:val="en-US"/>
+        </w:rPr>
+        <w:t>, Karla</w:t>
+      </w:r>
+      <w:r>
+        <w:rPr>
+          <w:color w:val="262626" w:themeColor="text1" w:themeTint="D9"/>
+          <w:sz w:val="28"/>
+          <w:szCs w:val="28"/>
+          <w:lang w:val="en-US"/>
+        </w:rPr>
+        <w:br/>
+      </w:r>
+      <w:r>
+        <w:rPr>
+          <w:noProof/>
+          <w:color w:val="262626" w:themeColor="text1" w:themeTint="D9"/>
+          <w:sz w:val="28"/>
+          <w:szCs w:val="28"/>
+          <w:lang w:val="en-US"/>
+        </w:rPr>
+        <w:drawing>
+          <wp:inline distT="0" distB="0" distL="0" distR="0">
+            <wp:extent cx="2817601" cy="1785257"/>
+            <wp:effectExtent l="0" t="0" r="1905" b="5715"/>
+            <wp:docPr id="15" name="Afbeelding 15" descr="Afbeelding met schermafbeelding&#10;&#10;Automatisch gegenereerde beschrijving"/>
+            <wp:cNvGraphicFramePr>
+              <a:graphicFrameLocks xmlns:a="http://schemas.openxmlformats.org/drawingml/2006/main" noChangeAspect="1"/>
+            </wp:cNvGraphicFramePr>
+            <a:graphic xmlns:a="http://schemas.openxmlformats.org/drawingml/2006/main">
+              <a:graphicData uri="http://schemas.openxmlformats.org/drawingml/2006/picture">
+                <pic:pic xmlns:pic="http://schemas.openxmlformats.org/drawingml/2006/picture">
+                  <pic:nvPicPr>
+                    <pic:cNvPr id="15" name="Schermafbeelding 2020-03-25 om 23.12.35.png"/>
+                    <pic:cNvPicPr/>
+                  </pic:nvPicPr>
+                  <pic:blipFill>
+                    <a:blip r:embed="rId7" cstate="print">
+                      <a:extLst>
+                        <a:ext uri="{28A0092B-C50C-407E-A947-70E740481C1C}">
+                          <a14:useLocalDpi xmlns:a14="http://schemas.microsoft.com/office/drawing/2010/main" val="0"/>
+                        </a:ext>
+                      </a:extLst>
+                    </a:blip>
+                    <a:stretch>
+                      <a:fillRect/>
+                    </a:stretch>
+                  </pic:blipFill>
+                  <pic:spPr>
+                    <a:xfrm>
+                      <a:off x="0" y="0"/>
+                      <a:ext cx="2857362" cy="1810450"/>
+                    </a:xfrm>
+                    <a:prstGeom prst="rect">
+                      <a:avLst/>
+                    </a:prstGeom>
+                  </pic:spPr>
+                </pic:pic>
+              </a:graphicData>
+            </a:graphic>
+          </wp:inline>
+        </w:drawing>
+      </w:r>
+      <w:r>
+        <w:rPr>
+          <w:noProof/>
+          <w:color w:val="262626" w:themeColor="text1" w:themeTint="D9"/>
+          <w:sz w:val="28"/>
+          <w:szCs w:val="28"/>
+          <w:lang w:val="en-US"/>
+        </w:rPr>
+        <w:drawing>
+          <wp:inline distT="0" distB="0" distL="0" distR="0">
+            <wp:extent cx="2353906" cy="1791468"/>
+            <wp:effectExtent l="0" t="0" r="0" b="0"/>
+            <wp:docPr id="16" name="Afbeelding 16" descr="Afbeelding met schermafbeelding&#10;&#10;Automatisch gegenereerde beschrijving"/>
+            <wp:cNvGraphicFramePr>
+              <a:graphicFrameLocks xmlns:a="http://schemas.openxmlformats.org/drawingml/2006/main" noChangeAspect="1"/>
+            </wp:cNvGraphicFramePr>
+            <a:graphic xmlns:a="http://schemas.openxmlformats.org/drawingml/2006/main">
+              <a:graphicData uri="http://schemas.openxmlformats.org/drawingml/2006/picture">
+                <pic:pic xmlns:pic="http://schemas.openxmlformats.org/drawingml/2006/picture">
+                  <pic:nvPicPr>
+                    <pic:cNvPr id="16" name="Schermafbeelding 2020-03-25 om 23.12.31.png"/>
+                    <pic:cNvPicPr/>
+                  </pic:nvPicPr>
+                  <pic:blipFill>
+                    <a:blip r:embed="rId8">
+                      <a:extLst>
+                        <a:ext uri="{28A0092B-C50C-407E-A947-70E740481C1C}">
+                          <a14:useLocalDpi xmlns:a14="http://schemas.microsoft.com/office/drawing/2010/main" val="0"/>
+                        </a:ext>
+                      </a:extLst>
+                    </a:blip>
+                    <a:stretch>
+                      <a:fillRect/>
+                    </a:stretch>
+                  </pic:blipFill>
+                  <pic:spPr>
+                    <a:xfrm>
+                      <a:off x="0" y="0"/>
+                      <a:ext cx="2369845" cy="1803599"/>
+                    </a:xfrm>
+                    <a:prstGeom prst="rect">
+                      <a:avLst/>
+                    </a:prstGeom>
+                  </pic:spPr>
+                </pic:pic>
+              </a:graphicData>
+            </a:graphic>
+          </wp:inline>
+        </w:drawing>
+      </w:r>
+    </w:p>
+    <w:p>
+      <w:pPr>
+        <w:rPr>
+          <w:b/>
+          <w:bCs/>
+          <w:color w:val="262626" w:themeColor="text1" w:themeTint="D9"/>
+          <w:sz w:val="28"/>
+          <w:szCs w:val="28"/>
+        </w:rPr>
+      </w:pPr>
+      <w:r>
+        <w:rPr>
+          <w:color w:val="262626" w:themeColor="text1" w:themeTint="D9"/>
+          <w:sz w:val="28"/>
+          <w:szCs w:val="28"/>
+        </w:rPr>
+        <w:br/>
+      </w:r>
+      <w:r>
+        <w:rPr>
+          <w:b/>
+          <w:bCs/>
+          <w:color w:val="262626" w:themeColor="text1" w:themeTint="D9"/>
+          <w:sz w:val="28"/>
+          <w:szCs w:val="28"/>
+        </w:rPr>
+        <w:t>Wat voor typen boeken worden er verkocht?</w:t>
+      </w:r>
+    </w:p>
+    <w:p>
+      <w:pPr>
+        <w:rPr>
+          <w:color w:val="262626" w:themeColor="text1" w:themeTint="D9"/>
+          <w:sz w:val="28"/>
+          <w:szCs w:val="28"/>
+        </w:rPr>
+      </w:pPr>
+      <w:r>
+        <w:rPr>
+          <w:color w:val="262626" w:themeColor="text1" w:themeTint="D9"/>
+          <w:sz w:val="28"/>
+          <w:szCs w:val="28"/>
+        </w:rPr>
+        <w:t xml:space="preserve">Van Fictie naar </w:t>
+      </w:r>
+      <w:r>
+        <w:rPr>
+          <w:color w:val="262626" w:themeColor="text1" w:themeTint="D9"/>
+          <w:sz w:val="28"/>
+          <w:szCs w:val="28"/>
+        </w:rPr>
+        <w:t>non-fictie</w:t>
+      </w:r>
+      <w:r>
+        <w:rPr>
+          <w:color w:val="262626" w:themeColor="text1" w:themeTint="D9"/>
+          <w:sz w:val="28"/>
+          <w:szCs w:val="28"/>
+        </w:rPr>
+        <w:t>.</w:t>
+      </w:r>
+    </w:p>
+    <w:p>
+      <w:pPr>
+        <w:rPr>
+          <w:b/>
+          <w:bCs/>
+          <w:color w:val="262626" w:themeColor="text1" w:themeTint="D9"/>
+          <w:sz w:val="28"/>
+          <w:szCs w:val="28"/>
+        </w:rPr>
+      </w:pPr>
+      <w:r>
+        <w:rPr>
+          <w:color w:val="262626" w:themeColor="text1" w:themeTint="D9"/>
+          <w:sz w:val="28"/>
+          <w:szCs w:val="28"/>
+        </w:rPr>
+        <w:br/>
+      </w:r>
+      <w:r>
+        <w:rPr>
+          <w:b/>
+          <w:bCs/>
+          <w:color w:val="262626" w:themeColor="text1" w:themeTint="D9"/>
+          <w:sz w:val="28"/>
+          <w:szCs w:val="28"/>
+        </w:rPr>
+        <w:t>Bied de website verschillende categorieën aan?</w:t>
+      </w:r>
+    </w:p>
+    <w:p>
+      <w:pPr>
+        <w:rPr>
+          <w:color w:val="262626" w:themeColor="text1" w:themeTint="D9"/>
+          <w:sz w:val="28"/>
+          <w:szCs w:val="28"/>
+          <w:lang w:val="en-US"/>
+        </w:rPr>
+      </w:pPr>
+      <w:r>
+        <w:rPr>
+          <w:color w:val="262626" w:themeColor="text1" w:themeTint="D9"/>
+          <w:sz w:val="28"/>
+          <w:szCs w:val="28"/>
+          <w:lang w:val="en-US"/>
+        </w:rPr>
+        <w:t>Ja</w:t>
+      </w:r>
+      <w:r>
+        <w:rPr>
+          <w:color w:val="262626" w:themeColor="text1" w:themeTint="D9"/>
+          <w:sz w:val="28"/>
+          <w:szCs w:val="28"/>
+        </w:rPr>
+        <w:br/>
+      </w:r>
+      <w:r>
+        <w:rPr>
+          <w:color w:val="262626" w:themeColor="text1" w:themeTint="D9"/>
+          <w:sz w:val="28"/>
+          <w:szCs w:val="28"/>
+        </w:rPr>
+        <w:br/>
+      </w:r>
+      <w:r>
+        <w:rPr>
+          <w:b/>
+          <w:bCs/>
+          <w:color w:val="262626" w:themeColor="text1" w:themeTint="D9"/>
+          <w:sz w:val="28"/>
+          <w:szCs w:val="28"/>
+        </w:rPr>
+        <w:t>Wie is de doelgroep van deze website?</w:t>
+      </w:r>
+    </w:p>
+    <w:p>
+      <w:pPr>
+        <w:rPr>
+          <w:color w:val="262626" w:themeColor="text1" w:themeTint="D9"/>
+          <w:sz w:val="28"/>
+          <w:szCs w:val="28"/>
+        </w:rPr>
+      </w:pPr>
+      <w:r>
+        <w:rPr>
+          <w:color w:val="262626" w:themeColor="text1" w:themeTint="D9"/>
+          <w:sz w:val="28"/>
+          <w:szCs w:val="28"/>
+        </w:rPr>
+        <w:t xml:space="preserve">De </w:t>
       </w:r>
       <w:proofErr w:type="spellStart"/>
       <w:r>
@@ -551,7 +1254,7 @@
           <w:sz w:val="28"/>
           <w:szCs w:val="28"/>
         </w:rPr>
-        <w:t>Insert</w:t>
+        <w:t>about</w:t>
       </w:r>
       <w:proofErr w:type="spellEnd"/>
       <w:r>
@@ -560,53 +1263,288 @@
           <w:sz w:val="28"/>
           <w:szCs w:val="28"/>
         </w:rPr>
-        <w:t xml:space="preserve"> tekst </w:t>
-      </w:r>
+        <w:t xml:space="preserve"> page praat over mensen die veel ach</w:t>
+      </w:r>
+      <w:r>
+        <w:rPr>
+          <w:color w:val="262626" w:themeColor="text1" w:themeTint="D9"/>
+          <w:sz w:val="28"/>
+          <w:szCs w:val="28"/>
+        </w:rPr>
+        <w:t>ter hun schermen van telefoons en computers zitten dus ik verwacht jongeren.</w:t>
+      </w:r>
+      <w:r>
+        <w:rPr>
+          <w:color w:val="262626" w:themeColor="text1" w:themeTint="D9"/>
+          <w:sz w:val="28"/>
+          <w:szCs w:val="28"/>
+        </w:rPr>
+        <w:br/>
+      </w:r>
+      <w:r>
+        <w:rPr>
+          <w:noProof/>
+          <w:color w:val="262626" w:themeColor="text1" w:themeTint="D9"/>
+          <w:sz w:val="28"/>
+          <w:szCs w:val="28"/>
+        </w:rPr>
+        <w:drawing>
+          <wp:inline distT="0" distB="0" distL="0" distR="0">
+            <wp:extent cx="2097120" cy="1436915"/>
+            <wp:effectExtent l="0" t="0" r="0" b="0"/>
+            <wp:docPr id="17" name="Afbeelding 17"/>
+            <wp:cNvGraphicFramePr>
+              <a:graphicFrameLocks xmlns:a="http://schemas.openxmlformats.org/drawingml/2006/main" noChangeAspect="1"/>
+            </wp:cNvGraphicFramePr>
+            <a:graphic xmlns:a="http://schemas.openxmlformats.org/drawingml/2006/main">
+              <a:graphicData uri="http://schemas.openxmlformats.org/drawingml/2006/picture">
+                <pic:pic xmlns:pic="http://schemas.openxmlformats.org/drawingml/2006/picture">
+                  <pic:nvPicPr>
+                    <pic:cNvPr id="17" name="Schermafbeelding 2020-03-25 om 23.14.24.png"/>
+                    <pic:cNvPicPr/>
+                  </pic:nvPicPr>
+                  <pic:blipFill>
+                    <a:blip r:embed="rId9" cstate="print">
+                      <a:extLst>
+                        <a:ext uri="{28A0092B-C50C-407E-A947-70E740481C1C}">
+                          <a14:useLocalDpi xmlns:a14="http://schemas.microsoft.com/office/drawing/2010/main" val="0"/>
+                        </a:ext>
+                      </a:extLst>
+                    </a:blip>
+                    <a:stretch>
+                      <a:fillRect/>
+                    </a:stretch>
+                  </pic:blipFill>
+                  <pic:spPr>
+                    <a:xfrm>
+                      <a:off x="0" y="0"/>
+                      <a:ext cx="2117024" cy="1450553"/>
+                    </a:xfrm>
+                    <a:prstGeom prst="rect">
+                      <a:avLst/>
+                    </a:prstGeom>
+                  </pic:spPr>
+                </pic:pic>
+              </a:graphicData>
+            </a:graphic>
+          </wp:inline>
+        </w:drawing>
+      </w:r>
+    </w:p>
+    <w:p>
+      <w:pPr>
+        <w:rPr>
+          <w:color w:val="262626" w:themeColor="text1" w:themeTint="D9"/>
+          <w:sz w:val="28"/>
+          <w:szCs w:val="28"/>
+        </w:rPr>
+      </w:pPr>
+    </w:p>
+    <w:p>
+      <w:pPr>
+        <w:rPr>
+          <w:b/>
+          <w:bCs/>
+          <w:color w:val="262626" w:themeColor="text1" w:themeTint="D9"/>
+          <w:sz w:val="28"/>
+          <w:szCs w:val="28"/>
+        </w:rPr>
+      </w:pPr>
+      <w:r>
+        <w:rPr>
+          <w:b/>
+          <w:bCs/>
+          <w:color w:val="262626" w:themeColor="text1" w:themeTint="D9"/>
+          <w:sz w:val="28"/>
+          <w:szCs w:val="28"/>
+        </w:rPr>
+        <w:t>Welk talen boekenverkoop de webshop?</w:t>
+      </w:r>
+    </w:p>
+    <w:p>
+      <w:pPr>
+        <w:rPr>
+          <w:color w:val="262626" w:themeColor="text1" w:themeTint="D9"/>
+          <w:sz w:val="28"/>
+          <w:szCs w:val="28"/>
+          <w:lang w:val="en-US"/>
+        </w:rPr>
+      </w:pPr>
       <w:proofErr w:type="spellStart"/>
       <w:r>
         <w:rPr>
           <w:color w:val="262626" w:themeColor="text1" w:themeTint="D9"/>
           <w:sz w:val="28"/>
           <w:szCs w:val="28"/>
-        </w:rPr>
-        <w:t>here</w:t>
+          <w:lang w:val="en-US"/>
+        </w:rPr>
+        <w:t>Nederlands</w:t>
       </w:r>
       <w:proofErr w:type="spellEnd"/>
-      <w:r>
-        <w:rPr>
-          <w:color w:val="262626" w:themeColor="text1" w:themeTint="D9"/>
-          <w:sz w:val="28"/>
-          <w:szCs w:val="28"/>
-        </w:rPr>
-        <w:t>]</w:t>
-      </w:r>
-      <w:r>
-        <w:rPr>
-          <w:color w:val="262626" w:themeColor="text1" w:themeTint="D9"/>
-          <w:sz w:val="28"/>
-          <w:szCs w:val="28"/>
-        </w:rPr>
-        <w:br/>
-        <w:t>[</w:t>
+    </w:p>
+    <w:p>
+      <w:pPr>
+        <w:rPr>
+          <w:b/>
+          <w:bCs/>
+          <w:color w:val="262626" w:themeColor="text1" w:themeTint="D9"/>
+          <w:sz w:val="28"/>
+          <w:szCs w:val="28"/>
+        </w:rPr>
+      </w:pPr>
+      <w:r>
+        <w:rPr>
+          <w:color w:val="262626" w:themeColor="text1" w:themeTint="D9"/>
+          <w:sz w:val="28"/>
+          <w:szCs w:val="28"/>
+        </w:rPr>
+        <w:br/>
+      </w:r>
+      <w:r>
+        <w:rPr>
+          <w:b/>
+          <w:bCs/>
+          <w:color w:val="262626" w:themeColor="text1" w:themeTint="D9"/>
+          <w:sz w:val="28"/>
+          <w:szCs w:val="28"/>
+        </w:rPr>
+        <w:t>Naar welke landen verkoopt deze webshop?</w:t>
+      </w:r>
+    </w:p>
+    <w:p>
+      <w:pPr>
+        <w:rPr>
+          <w:color w:val="262626" w:themeColor="text1" w:themeTint="D9"/>
+          <w:sz w:val="28"/>
+          <w:szCs w:val="28"/>
+        </w:rPr>
+      </w:pPr>
+      <w:r>
+        <w:rPr>
+          <w:color w:val="262626" w:themeColor="text1" w:themeTint="D9"/>
+          <w:sz w:val="28"/>
+          <w:szCs w:val="28"/>
+        </w:rPr>
+        <w:t>Nederland en België</w:t>
+      </w:r>
+      <w:r>
+        <w:rPr>
+          <w:color w:val="262626" w:themeColor="text1" w:themeTint="D9"/>
+          <w:sz w:val="28"/>
+          <w:szCs w:val="28"/>
+        </w:rPr>
+        <w:br/>
+      </w:r>
+      <w:r>
+        <w:rPr>
+          <w:noProof/>
+          <w:color w:val="262626" w:themeColor="text1" w:themeTint="D9"/>
+          <w:sz w:val="28"/>
+          <w:szCs w:val="28"/>
+        </w:rPr>
+        <w:drawing>
+          <wp:inline distT="0" distB="0" distL="0" distR="0">
+            <wp:extent cx="2369679" cy="1492898"/>
+            <wp:effectExtent l="0" t="0" r="5715" b="5715"/>
+            <wp:docPr id="19" name="Afbeelding 19" descr="Afbeelding met vogel&#10;&#10;Automatisch gegenereerde beschrijving"/>
+            <wp:cNvGraphicFramePr>
+              <a:graphicFrameLocks xmlns:a="http://schemas.openxmlformats.org/drawingml/2006/main" noChangeAspect="1"/>
+            </wp:cNvGraphicFramePr>
+            <a:graphic xmlns:a="http://schemas.openxmlformats.org/drawingml/2006/main">
+              <a:graphicData uri="http://schemas.openxmlformats.org/drawingml/2006/picture">
+                <pic:pic xmlns:pic="http://schemas.openxmlformats.org/drawingml/2006/picture">
+                  <pic:nvPicPr>
+                    <pic:cNvPr id="19" name="Schermafbeelding 2020-03-25 om 23.15.19.png"/>
+                    <pic:cNvPicPr/>
+                  </pic:nvPicPr>
+                  <pic:blipFill>
+                    <a:blip r:embed="rId10" cstate="print">
+                      <a:extLst>
+                        <a:ext uri="{28A0092B-C50C-407E-A947-70E740481C1C}">
+                          <a14:useLocalDpi xmlns:a14="http://schemas.microsoft.com/office/drawing/2010/main" val="0"/>
+                        </a:ext>
+                      </a:extLst>
+                    </a:blip>
+                    <a:stretch>
+                      <a:fillRect/>
+                    </a:stretch>
+                  </pic:blipFill>
+                  <pic:spPr>
+                    <a:xfrm>
+                      <a:off x="0" y="0"/>
+                      <a:ext cx="2384541" cy="1502261"/>
+                    </a:xfrm>
+                    <a:prstGeom prst="rect">
+                      <a:avLst/>
+                    </a:prstGeom>
+                  </pic:spPr>
+                </pic:pic>
+              </a:graphicData>
+            </a:graphic>
+          </wp:inline>
+        </w:drawing>
+      </w:r>
+    </w:p>
+    <w:p>
+      <w:pPr>
+        <w:rPr>
+          <w:b/>
+          <w:bCs/>
+          <w:color w:val="262626" w:themeColor="text1" w:themeTint="D9"/>
+          <w:sz w:val="28"/>
+          <w:szCs w:val="28"/>
+        </w:rPr>
+      </w:pPr>
+      <w:r>
+        <w:rPr>
+          <w:color w:val="262626" w:themeColor="text1" w:themeTint="D9"/>
+          <w:sz w:val="28"/>
+          <w:szCs w:val="28"/>
+        </w:rPr>
+        <w:lastRenderedPageBreak/>
+        <w:br/>
+      </w:r>
+      <w:r>
+        <w:rPr>
+          <w:b/>
+          <w:bCs/>
+          <w:color w:val="262626" w:themeColor="text1" w:themeTint="D9"/>
+          <w:sz w:val="28"/>
+          <w:szCs w:val="28"/>
+        </w:rPr>
+        <w:t xml:space="preserve">Hoe worden boeken </w:t>
       </w:r>
       <w:proofErr w:type="spellStart"/>
       <w:r>
         <w:rPr>
-          <w:color w:val="262626" w:themeColor="text1" w:themeTint="D9"/>
-          <w:sz w:val="28"/>
-          <w:szCs w:val="28"/>
-        </w:rPr>
-        <w:t>Insert</w:t>
+          <w:b/>
+          <w:bCs/>
+          <w:color w:val="262626" w:themeColor="text1" w:themeTint="D9"/>
+          <w:sz w:val="28"/>
+          <w:szCs w:val="28"/>
+        </w:rPr>
+        <w:t>gedisplayed</w:t>
       </w:r>
       <w:proofErr w:type="spellEnd"/>
       <w:r>
         <w:rPr>
-          <w:color w:val="262626" w:themeColor="text1" w:themeTint="D9"/>
-          <w:sz w:val="28"/>
-          <w:szCs w:val="28"/>
-        </w:rPr>
-        <w:t xml:space="preserve"> screenshot </w:t>
-      </w:r>
+          <w:b/>
+          <w:bCs/>
+          <w:color w:val="262626" w:themeColor="text1" w:themeTint="D9"/>
+          <w:sz w:val="28"/>
+          <w:szCs w:val="28"/>
+        </w:rPr>
+        <w:t>?</w:t>
+      </w:r>
+    </w:p>
+    <w:p>
+      <w:pPr>
+        <w:rPr>
+          <w:color w:val="262626" w:themeColor="text1" w:themeTint="D9"/>
+          <w:sz w:val="28"/>
+          <w:szCs w:val="28"/>
+        </w:rPr>
+      </w:pPr>
       <w:proofErr w:type="spellStart"/>
       <w:r>
         <w:rPr>
@@ -614,7 +1552,7 @@
           <w:sz w:val="28"/>
           <w:szCs w:val="28"/>
         </w:rPr>
-        <w:t>here</w:t>
+        <w:t>Grid</w:t>
       </w:r>
       <w:proofErr w:type="spellEnd"/>
       <w:r>
@@ -623,1091 +1561,109 @@
           <w:sz w:val="28"/>
           <w:szCs w:val="28"/>
         </w:rPr>
-        <w:t>]</w:t>
-      </w:r>
-      <w:r>
-        <w:rPr>
-          <w:color w:val="262626" w:themeColor="text1" w:themeTint="D9"/>
-          <w:sz w:val="28"/>
-          <w:szCs w:val="28"/>
-        </w:rPr>
-        <w:br/>
-      </w:r>
-      <w:r>
-        <w:rPr>
-          <w:color w:val="262626" w:themeColor="text1" w:themeTint="D9"/>
-          <w:sz w:val="28"/>
-          <w:szCs w:val="28"/>
-        </w:rPr>
-        <w:br/>
-      </w:r>
-      <w:r>
-        <w:rPr>
-          <w:color w:val="262626" w:themeColor="text1" w:themeTint="D9"/>
-          <w:sz w:val="28"/>
-          <w:szCs w:val="28"/>
-        </w:rPr>
-        <w:t>Wat voor boeken verkoop deze webshop?</w:t>
-      </w:r>
-    </w:p>
-    <w:p>
-      <w:pPr>
-        <w:rPr>
-          <w:color w:val="262626" w:themeColor="text1" w:themeTint="D9"/>
-          <w:sz w:val="28"/>
-          <w:szCs w:val="28"/>
-        </w:rPr>
-      </w:pPr>
-      <w:r>
-        <w:rPr>
-          <w:color w:val="262626" w:themeColor="text1" w:themeTint="D9"/>
-          <w:sz w:val="28"/>
-          <w:szCs w:val="28"/>
-        </w:rPr>
-        <w:t>[</w:t>
-      </w:r>
-      <w:proofErr w:type="spellStart"/>
-      <w:r>
-        <w:rPr>
-          <w:color w:val="262626" w:themeColor="text1" w:themeTint="D9"/>
-          <w:sz w:val="28"/>
-          <w:szCs w:val="28"/>
-        </w:rPr>
-        <w:t>Insert</w:t>
-      </w:r>
-      <w:proofErr w:type="spellEnd"/>
-      <w:r>
-        <w:rPr>
-          <w:color w:val="262626" w:themeColor="text1" w:themeTint="D9"/>
-          <w:sz w:val="28"/>
-          <w:szCs w:val="28"/>
-        </w:rPr>
-        <w:t xml:space="preserve"> tekst </w:t>
-      </w:r>
-      <w:proofErr w:type="spellStart"/>
-      <w:r>
-        <w:rPr>
-          <w:color w:val="262626" w:themeColor="text1" w:themeTint="D9"/>
-          <w:sz w:val="28"/>
-          <w:szCs w:val="28"/>
-        </w:rPr>
-        <w:t>here</w:t>
-      </w:r>
-      <w:proofErr w:type="spellEnd"/>
-      <w:r>
-        <w:rPr>
-          <w:color w:val="262626" w:themeColor="text1" w:themeTint="D9"/>
-          <w:sz w:val="28"/>
-          <w:szCs w:val="28"/>
-        </w:rPr>
-        <w:t>]</w:t>
-      </w:r>
-      <w:r>
-        <w:rPr>
-          <w:color w:val="262626" w:themeColor="text1" w:themeTint="D9"/>
-          <w:sz w:val="28"/>
-          <w:szCs w:val="28"/>
-        </w:rPr>
-        <w:br/>
-        <w:t>[</w:t>
-      </w:r>
-      <w:proofErr w:type="spellStart"/>
-      <w:r>
-        <w:rPr>
-          <w:color w:val="262626" w:themeColor="text1" w:themeTint="D9"/>
-          <w:sz w:val="28"/>
-          <w:szCs w:val="28"/>
-        </w:rPr>
-        <w:t>Insert</w:t>
-      </w:r>
-      <w:proofErr w:type="spellEnd"/>
-      <w:r>
-        <w:rPr>
-          <w:color w:val="262626" w:themeColor="text1" w:themeTint="D9"/>
-          <w:sz w:val="28"/>
-          <w:szCs w:val="28"/>
-        </w:rPr>
-        <w:t xml:space="preserve"> screenshot </w:t>
-      </w:r>
-      <w:proofErr w:type="spellStart"/>
-      <w:r>
-        <w:rPr>
-          <w:color w:val="262626" w:themeColor="text1" w:themeTint="D9"/>
-          <w:sz w:val="28"/>
-          <w:szCs w:val="28"/>
-        </w:rPr>
-        <w:t>here</w:t>
-      </w:r>
-      <w:proofErr w:type="spellEnd"/>
-      <w:r>
-        <w:rPr>
-          <w:color w:val="262626" w:themeColor="text1" w:themeTint="D9"/>
-          <w:sz w:val="28"/>
-          <w:szCs w:val="28"/>
-        </w:rPr>
-        <w:t>]</w:t>
-      </w:r>
-      <w:r>
-        <w:rPr>
-          <w:color w:val="262626" w:themeColor="text1" w:themeTint="D9"/>
-          <w:sz w:val="28"/>
-          <w:szCs w:val="28"/>
-        </w:rPr>
-        <w:br/>
-      </w:r>
-      <w:r>
-        <w:rPr>
-          <w:color w:val="262626" w:themeColor="text1" w:themeTint="D9"/>
-          <w:sz w:val="28"/>
-          <w:szCs w:val="28"/>
-        </w:rPr>
-        <w:br/>
-      </w:r>
-      <w:r>
-        <w:rPr>
-          <w:color w:val="262626" w:themeColor="text1" w:themeTint="D9"/>
-          <w:sz w:val="28"/>
-          <w:szCs w:val="28"/>
-        </w:rPr>
-        <w:t>Welke talen ondersteunen deze webshop?</w:t>
-      </w:r>
-    </w:p>
-    <w:p>
-      <w:pPr>
-        <w:rPr>
-          <w:color w:val="262626" w:themeColor="text1" w:themeTint="D9"/>
-          <w:sz w:val="28"/>
-          <w:szCs w:val="28"/>
-        </w:rPr>
-      </w:pPr>
-      <w:r>
-        <w:rPr>
-          <w:color w:val="262626" w:themeColor="text1" w:themeTint="D9"/>
-          <w:sz w:val="28"/>
-          <w:szCs w:val="28"/>
-        </w:rPr>
-        <w:t>[</w:t>
-      </w:r>
-      <w:proofErr w:type="spellStart"/>
-      <w:r>
-        <w:rPr>
-          <w:color w:val="262626" w:themeColor="text1" w:themeTint="D9"/>
-          <w:sz w:val="28"/>
-          <w:szCs w:val="28"/>
-        </w:rPr>
-        <w:t>Insert</w:t>
-      </w:r>
-      <w:proofErr w:type="spellEnd"/>
-      <w:r>
-        <w:rPr>
-          <w:color w:val="262626" w:themeColor="text1" w:themeTint="D9"/>
-          <w:sz w:val="28"/>
-          <w:szCs w:val="28"/>
-        </w:rPr>
-        <w:t xml:space="preserve"> tekst </w:t>
-      </w:r>
-      <w:proofErr w:type="spellStart"/>
-      <w:r>
-        <w:rPr>
-          <w:color w:val="262626" w:themeColor="text1" w:themeTint="D9"/>
-          <w:sz w:val="28"/>
-          <w:szCs w:val="28"/>
-        </w:rPr>
-        <w:t>here</w:t>
-      </w:r>
-      <w:proofErr w:type="spellEnd"/>
-      <w:r>
-        <w:rPr>
-          <w:color w:val="262626" w:themeColor="text1" w:themeTint="D9"/>
-          <w:sz w:val="28"/>
-          <w:szCs w:val="28"/>
-        </w:rPr>
-        <w:t>]</w:t>
-      </w:r>
-      <w:r>
-        <w:rPr>
-          <w:color w:val="262626" w:themeColor="text1" w:themeTint="D9"/>
-          <w:sz w:val="28"/>
-          <w:szCs w:val="28"/>
-        </w:rPr>
-        <w:br/>
-        <w:t>[</w:t>
-      </w:r>
-      <w:proofErr w:type="spellStart"/>
-      <w:r>
-        <w:rPr>
-          <w:color w:val="262626" w:themeColor="text1" w:themeTint="D9"/>
-          <w:sz w:val="28"/>
-          <w:szCs w:val="28"/>
-        </w:rPr>
-        <w:t>Insert</w:t>
-      </w:r>
-      <w:proofErr w:type="spellEnd"/>
-      <w:r>
-        <w:rPr>
-          <w:color w:val="262626" w:themeColor="text1" w:themeTint="D9"/>
-          <w:sz w:val="28"/>
-          <w:szCs w:val="28"/>
-        </w:rPr>
-        <w:t xml:space="preserve"> screenshot </w:t>
-      </w:r>
-      <w:proofErr w:type="spellStart"/>
-      <w:r>
-        <w:rPr>
-          <w:color w:val="262626" w:themeColor="text1" w:themeTint="D9"/>
-          <w:sz w:val="28"/>
-          <w:szCs w:val="28"/>
-        </w:rPr>
-        <w:t>here</w:t>
-      </w:r>
-      <w:proofErr w:type="spellEnd"/>
-      <w:r>
-        <w:rPr>
-          <w:color w:val="262626" w:themeColor="text1" w:themeTint="D9"/>
-          <w:sz w:val="28"/>
-          <w:szCs w:val="28"/>
-        </w:rPr>
-        <w:t>]</w:t>
-      </w:r>
-      <w:r>
-        <w:rPr>
-          <w:color w:val="262626" w:themeColor="text1" w:themeTint="D9"/>
-          <w:sz w:val="28"/>
-          <w:szCs w:val="28"/>
-        </w:rPr>
-        <w:br/>
-      </w:r>
-      <w:r>
-        <w:rPr>
-          <w:color w:val="262626" w:themeColor="text1" w:themeTint="D9"/>
-          <w:sz w:val="28"/>
-          <w:szCs w:val="28"/>
-        </w:rPr>
-        <w:br/>
-      </w:r>
-      <w:r>
-        <w:rPr>
-          <w:color w:val="262626" w:themeColor="text1" w:themeTint="D9"/>
-          <w:sz w:val="28"/>
-          <w:szCs w:val="28"/>
-        </w:rPr>
-        <w:t>Wat is de gemiddelde prijs van de website?</w:t>
-      </w:r>
-    </w:p>
-    <w:p>
-      <w:pPr>
-        <w:rPr>
-          <w:color w:val="262626" w:themeColor="text1" w:themeTint="D9"/>
-          <w:sz w:val="28"/>
-          <w:szCs w:val="28"/>
-        </w:rPr>
-      </w:pPr>
-      <w:r>
-        <w:rPr>
-          <w:color w:val="262626" w:themeColor="text1" w:themeTint="D9"/>
-          <w:sz w:val="28"/>
-          <w:szCs w:val="28"/>
-        </w:rPr>
-        <w:t>[</w:t>
-      </w:r>
-      <w:proofErr w:type="spellStart"/>
-      <w:r>
-        <w:rPr>
-          <w:color w:val="262626" w:themeColor="text1" w:themeTint="D9"/>
-          <w:sz w:val="28"/>
-          <w:szCs w:val="28"/>
-        </w:rPr>
-        <w:t>Insert</w:t>
-      </w:r>
-      <w:proofErr w:type="spellEnd"/>
-      <w:r>
-        <w:rPr>
-          <w:color w:val="262626" w:themeColor="text1" w:themeTint="D9"/>
-          <w:sz w:val="28"/>
-          <w:szCs w:val="28"/>
-        </w:rPr>
-        <w:t xml:space="preserve"> tekst </w:t>
-      </w:r>
-      <w:proofErr w:type="spellStart"/>
-      <w:r>
-        <w:rPr>
-          <w:color w:val="262626" w:themeColor="text1" w:themeTint="D9"/>
-          <w:sz w:val="28"/>
-          <w:szCs w:val="28"/>
-        </w:rPr>
-        <w:t>here</w:t>
-      </w:r>
-      <w:proofErr w:type="spellEnd"/>
-      <w:r>
-        <w:rPr>
-          <w:color w:val="262626" w:themeColor="text1" w:themeTint="D9"/>
-          <w:sz w:val="28"/>
-          <w:szCs w:val="28"/>
-        </w:rPr>
-        <w:t>]</w:t>
-      </w:r>
-      <w:r>
-        <w:rPr>
-          <w:color w:val="262626" w:themeColor="text1" w:themeTint="D9"/>
-          <w:sz w:val="28"/>
-          <w:szCs w:val="28"/>
-        </w:rPr>
-        <w:br/>
-        <w:t>[</w:t>
-      </w:r>
-      <w:proofErr w:type="spellStart"/>
-      <w:r>
-        <w:rPr>
-          <w:color w:val="262626" w:themeColor="text1" w:themeTint="D9"/>
-          <w:sz w:val="28"/>
-          <w:szCs w:val="28"/>
-        </w:rPr>
-        <w:t>Insert</w:t>
-      </w:r>
-      <w:proofErr w:type="spellEnd"/>
-      <w:r>
-        <w:rPr>
-          <w:color w:val="262626" w:themeColor="text1" w:themeTint="D9"/>
-          <w:sz w:val="28"/>
-          <w:szCs w:val="28"/>
-        </w:rPr>
-        <w:t xml:space="preserve"> screenshot </w:t>
-      </w:r>
-      <w:proofErr w:type="spellStart"/>
-      <w:r>
-        <w:rPr>
-          <w:color w:val="262626" w:themeColor="text1" w:themeTint="D9"/>
-          <w:sz w:val="28"/>
-          <w:szCs w:val="28"/>
-        </w:rPr>
-        <w:t>here</w:t>
-      </w:r>
-      <w:proofErr w:type="spellEnd"/>
-      <w:r>
-        <w:rPr>
-          <w:color w:val="262626" w:themeColor="text1" w:themeTint="D9"/>
-          <w:sz w:val="28"/>
-          <w:szCs w:val="28"/>
-        </w:rPr>
-        <w:t>]</w:t>
-      </w:r>
-      <w:r>
-        <w:rPr>
-          <w:color w:val="262626" w:themeColor="text1" w:themeTint="D9"/>
-          <w:sz w:val="28"/>
-          <w:szCs w:val="28"/>
-        </w:rPr>
-        <w:br/>
-      </w:r>
-      <w:r>
-        <w:rPr>
-          <w:color w:val="262626" w:themeColor="text1" w:themeTint="D9"/>
-          <w:sz w:val="28"/>
-          <w:szCs w:val="28"/>
-        </w:rPr>
-        <w:br/>
-      </w:r>
-      <w:r>
-        <w:rPr>
-          <w:color w:val="262626" w:themeColor="text1" w:themeTint="D9"/>
-          <w:sz w:val="28"/>
-          <w:szCs w:val="28"/>
-        </w:rPr>
-        <w:t>Welke kleuren gebruikt de website?</w:t>
-      </w:r>
-    </w:p>
-    <w:p>
-      <w:pPr>
-        <w:rPr>
-          <w:color w:val="262626" w:themeColor="text1" w:themeTint="D9"/>
-          <w:sz w:val="28"/>
-          <w:szCs w:val="28"/>
-          <w:lang w:val="en-US"/>
-        </w:rPr>
-      </w:pPr>
-      <w:r>
-        <w:rPr>
-          <w:color w:val="262626" w:themeColor="text1" w:themeTint="D9"/>
-          <w:sz w:val="28"/>
-          <w:szCs w:val="28"/>
-          <w:lang w:val="en-US"/>
-        </w:rPr>
-        <w:t xml:space="preserve">[Insert </w:t>
-      </w:r>
-      <w:proofErr w:type="spellStart"/>
-      <w:r>
-        <w:rPr>
-          <w:color w:val="262626" w:themeColor="text1" w:themeTint="D9"/>
-          <w:sz w:val="28"/>
-          <w:szCs w:val="28"/>
-          <w:lang w:val="en-US"/>
-        </w:rPr>
-        <w:t>tekst</w:t>
-      </w:r>
-      <w:proofErr w:type="spellEnd"/>
-      <w:r>
-        <w:rPr>
-          <w:color w:val="262626" w:themeColor="text1" w:themeTint="D9"/>
-          <w:sz w:val="28"/>
-          <w:szCs w:val="28"/>
-          <w:lang w:val="en-US"/>
-        </w:rPr>
-        <w:t xml:space="preserve"> here]</w:t>
-      </w:r>
-      <w:r>
-        <w:rPr>
-          <w:color w:val="262626" w:themeColor="text1" w:themeTint="D9"/>
-          <w:sz w:val="28"/>
-          <w:szCs w:val="28"/>
-          <w:lang w:val="en-US"/>
-        </w:rPr>
-        <w:br/>
-        <w:t>[Insert screenshot here]</w:t>
-      </w:r>
-    </w:p>
-    <w:p>
-      <w:pPr>
-        <w:rPr>
-          <w:color w:val="262626" w:themeColor="text1" w:themeTint="D9"/>
-          <w:sz w:val="28"/>
-          <w:szCs w:val="28"/>
-          <w:lang w:val="en-US"/>
-        </w:rPr>
-      </w:pPr>
-    </w:p>
-    <w:p>
-      <w:pPr>
-        <w:rPr>
-          <w:color w:val="262626" w:themeColor="text1" w:themeTint="D9"/>
-          <w:sz w:val="28"/>
-          <w:szCs w:val="28"/>
-        </w:rPr>
-      </w:pPr>
-      <w:r>
-        <w:rPr>
-          <w:color w:val="262626" w:themeColor="text1" w:themeTint="D9"/>
-          <w:sz w:val="28"/>
-          <w:szCs w:val="28"/>
-        </w:rPr>
-        <w:t>Wat voor font typen gebruikt de website?</w:t>
-      </w:r>
-    </w:p>
-    <w:p>
-      <w:pPr>
-        <w:rPr>
-          <w:color w:val="262626" w:themeColor="text1" w:themeTint="D9"/>
-          <w:sz w:val="28"/>
-          <w:szCs w:val="28"/>
-          <w:lang w:val="en-US"/>
-        </w:rPr>
-      </w:pPr>
-      <w:r>
-        <w:rPr>
-          <w:color w:val="262626" w:themeColor="text1" w:themeTint="D9"/>
-          <w:sz w:val="28"/>
-          <w:szCs w:val="28"/>
-          <w:lang w:val="en-US"/>
-        </w:rPr>
-        <w:t xml:space="preserve">[Insert </w:t>
-      </w:r>
-      <w:proofErr w:type="spellStart"/>
-      <w:r>
-        <w:rPr>
-          <w:color w:val="262626" w:themeColor="text1" w:themeTint="D9"/>
-          <w:sz w:val="28"/>
-          <w:szCs w:val="28"/>
-          <w:lang w:val="en-US"/>
-        </w:rPr>
-        <w:t>tekst</w:t>
-      </w:r>
-      <w:proofErr w:type="spellEnd"/>
-      <w:r>
-        <w:rPr>
-          <w:color w:val="262626" w:themeColor="text1" w:themeTint="D9"/>
-          <w:sz w:val="28"/>
-          <w:szCs w:val="28"/>
-          <w:lang w:val="en-US"/>
-        </w:rPr>
-        <w:t xml:space="preserve"> here]</w:t>
-      </w:r>
-      <w:r>
-        <w:rPr>
-          <w:color w:val="262626" w:themeColor="text1" w:themeTint="D9"/>
-          <w:sz w:val="28"/>
-          <w:szCs w:val="28"/>
-          <w:lang w:val="en-US"/>
-        </w:rPr>
-        <w:br/>
-        <w:t>[Insert screenshot here]</w:t>
-      </w:r>
-    </w:p>
-    <w:p>
-      <w:pPr>
-        <w:rPr>
-          <w:color w:val="262626" w:themeColor="text1" w:themeTint="D9"/>
-          <w:sz w:val="28"/>
-          <w:szCs w:val="28"/>
-        </w:rPr>
-      </w:pPr>
-      <w:r>
-        <w:rPr>
-          <w:color w:val="262626" w:themeColor="text1" w:themeTint="D9"/>
-          <w:sz w:val="28"/>
-          <w:szCs w:val="28"/>
-        </w:rPr>
-        <w:br/>
-      </w:r>
-      <w:r>
-        <w:rPr>
-          <w:color w:val="262626" w:themeColor="text1" w:themeTint="D9"/>
-          <w:sz w:val="28"/>
-          <w:szCs w:val="28"/>
-        </w:rPr>
-        <w:t>Wat voor typen boeken worden er verkocht?</w:t>
-      </w:r>
-    </w:p>
-    <w:p>
-      <w:pPr>
-        <w:rPr>
-          <w:color w:val="262626" w:themeColor="text1" w:themeTint="D9"/>
-          <w:sz w:val="28"/>
-          <w:szCs w:val="28"/>
-          <w:lang w:val="en-US"/>
-        </w:rPr>
-      </w:pPr>
-      <w:r>
-        <w:rPr>
-          <w:color w:val="262626" w:themeColor="text1" w:themeTint="D9"/>
-          <w:sz w:val="28"/>
-          <w:szCs w:val="28"/>
-          <w:lang w:val="en-US"/>
-        </w:rPr>
-        <w:t xml:space="preserve">[Insert </w:t>
-      </w:r>
-      <w:proofErr w:type="spellStart"/>
-      <w:r>
-        <w:rPr>
-          <w:color w:val="262626" w:themeColor="text1" w:themeTint="D9"/>
-          <w:sz w:val="28"/>
-          <w:szCs w:val="28"/>
-          <w:lang w:val="en-US"/>
-        </w:rPr>
-        <w:t>tekst</w:t>
-      </w:r>
-      <w:proofErr w:type="spellEnd"/>
-      <w:r>
-        <w:rPr>
-          <w:color w:val="262626" w:themeColor="text1" w:themeTint="D9"/>
-          <w:sz w:val="28"/>
-          <w:szCs w:val="28"/>
-          <w:lang w:val="en-US"/>
-        </w:rPr>
-        <w:t xml:space="preserve"> here]</w:t>
-      </w:r>
-      <w:r>
-        <w:rPr>
-          <w:color w:val="262626" w:themeColor="text1" w:themeTint="D9"/>
-          <w:sz w:val="28"/>
-          <w:szCs w:val="28"/>
-          <w:lang w:val="en-US"/>
-        </w:rPr>
-        <w:br/>
-        <w:t>[Insert screenshot here]</w:t>
-      </w:r>
-    </w:p>
-    <w:p>
-      <w:pPr>
-        <w:rPr>
-          <w:color w:val="262626" w:themeColor="text1" w:themeTint="D9"/>
-          <w:sz w:val="28"/>
-          <w:szCs w:val="28"/>
-        </w:rPr>
-      </w:pPr>
-      <w:r>
-        <w:rPr>
-          <w:color w:val="262626" w:themeColor="text1" w:themeTint="D9"/>
-          <w:sz w:val="28"/>
-          <w:szCs w:val="28"/>
-        </w:rPr>
-        <w:br/>
-      </w:r>
-      <w:r>
-        <w:rPr>
-          <w:color w:val="262626" w:themeColor="text1" w:themeTint="D9"/>
-          <w:sz w:val="28"/>
-          <w:szCs w:val="28"/>
-        </w:rPr>
-        <w:t>Bied de website verschillende categorieën aan?</w:t>
-      </w:r>
-    </w:p>
-    <w:p>
-      <w:pPr>
-        <w:rPr>
-          <w:color w:val="262626" w:themeColor="text1" w:themeTint="D9"/>
-          <w:sz w:val="28"/>
-          <w:szCs w:val="28"/>
-          <w:lang w:val="en-US"/>
-        </w:rPr>
-      </w:pPr>
-      <w:r>
-        <w:rPr>
-          <w:color w:val="262626" w:themeColor="text1" w:themeTint="D9"/>
-          <w:sz w:val="28"/>
-          <w:szCs w:val="28"/>
-          <w:lang w:val="en-US"/>
-        </w:rPr>
-        <w:t xml:space="preserve">[Insert </w:t>
-      </w:r>
-      <w:proofErr w:type="spellStart"/>
-      <w:r>
-        <w:rPr>
-          <w:color w:val="262626" w:themeColor="text1" w:themeTint="D9"/>
-          <w:sz w:val="28"/>
-          <w:szCs w:val="28"/>
-          <w:lang w:val="en-US"/>
-        </w:rPr>
-        <w:t>tekst</w:t>
-      </w:r>
-      <w:proofErr w:type="spellEnd"/>
-      <w:r>
-        <w:rPr>
-          <w:color w:val="262626" w:themeColor="text1" w:themeTint="D9"/>
-          <w:sz w:val="28"/>
-          <w:szCs w:val="28"/>
-          <w:lang w:val="en-US"/>
-        </w:rPr>
-        <w:t xml:space="preserve"> here]</w:t>
-      </w:r>
-      <w:r>
-        <w:rPr>
-          <w:color w:val="262626" w:themeColor="text1" w:themeTint="D9"/>
-          <w:sz w:val="28"/>
-          <w:szCs w:val="28"/>
-          <w:lang w:val="en-US"/>
-        </w:rPr>
-        <w:br/>
-        <w:t>[Insert screenshot here]</w:t>
-      </w:r>
-    </w:p>
-    <w:p>
-      <w:pPr>
-        <w:rPr>
-          <w:color w:val="262626" w:themeColor="text1" w:themeTint="D9"/>
-          <w:sz w:val="28"/>
-          <w:szCs w:val="28"/>
-        </w:rPr>
-      </w:pPr>
-      <w:r>
-        <w:rPr>
-          <w:color w:val="262626" w:themeColor="text1" w:themeTint="D9"/>
-          <w:sz w:val="28"/>
-          <w:szCs w:val="28"/>
-        </w:rPr>
-        <w:br/>
-      </w:r>
-      <w:r>
-        <w:rPr>
-          <w:color w:val="262626" w:themeColor="text1" w:themeTint="D9"/>
-          <w:sz w:val="28"/>
-          <w:szCs w:val="28"/>
-        </w:rPr>
-        <w:br/>
-      </w:r>
-      <w:r>
-        <w:rPr>
-          <w:color w:val="262626" w:themeColor="text1" w:themeTint="D9"/>
-          <w:sz w:val="28"/>
-          <w:szCs w:val="28"/>
-        </w:rPr>
-        <w:lastRenderedPageBreak/>
-        <w:br/>
-      </w:r>
-      <w:r>
-        <w:rPr>
-          <w:color w:val="262626" w:themeColor="text1" w:themeTint="D9"/>
-          <w:sz w:val="28"/>
-          <w:szCs w:val="28"/>
-        </w:rPr>
-        <w:t>Wie is de doelgroep van deze website?</w:t>
-      </w:r>
-    </w:p>
-    <w:p>
-      <w:pPr>
-        <w:rPr>
-          <w:color w:val="262626" w:themeColor="text1" w:themeTint="D9"/>
-          <w:sz w:val="28"/>
-          <w:szCs w:val="28"/>
-          <w:lang w:val="en-US"/>
-        </w:rPr>
-      </w:pPr>
-      <w:r>
-        <w:rPr>
-          <w:color w:val="262626" w:themeColor="text1" w:themeTint="D9"/>
-          <w:sz w:val="28"/>
-          <w:szCs w:val="28"/>
-          <w:lang w:val="en-US"/>
-        </w:rPr>
-        <w:t xml:space="preserve">[Insert </w:t>
-      </w:r>
-      <w:proofErr w:type="spellStart"/>
-      <w:r>
-        <w:rPr>
-          <w:color w:val="262626" w:themeColor="text1" w:themeTint="D9"/>
-          <w:sz w:val="28"/>
-          <w:szCs w:val="28"/>
-          <w:lang w:val="en-US"/>
-        </w:rPr>
-        <w:t>tekst</w:t>
-      </w:r>
-      <w:proofErr w:type="spellEnd"/>
-      <w:r>
-        <w:rPr>
-          <w:color w:val="262626" w:themeColor="text1" w:themeTint="D9"/>
-          <w:sz w:val="28"/>
-          <w:szCs w:val="28"/>
-          <w:lang w:val="en-US"/>
-        </w:rPr>
-        <w:t xml:space="preserve"> here]</w:t>
-      </w:r>
-      <w:r>
-        <w:rPr>
-          <w:color w:val="262626" w:themeColor="text1" w:themeTint="D9"/>
-          <w:sz w:val="28"/>
-          <w:szCs w:val="28"/>
-          <w:lang w:val="en-US"/>
-        </w:rPr>
-        <w:br/>
-        <w:t>[Insert screenshot here]</w:t>
-      </w:r>
-    </w:p>
-    <w:p>
-      <w:pPr>
-        <w:rPr>
-          <w:color w:val="262626" w:themeColor="text1" w:themeTint="D9"/>
-          <w:sz w:val="28"/>
-          <w:szCs w:val="28"/>
-          <w:lang w:val="en-US"/>
-        </w:rPr>
-      </w:pPr>
-    </w:p>
-    <w:p>
-      <w:pPr>
-        <w:rPr>
-          <w:color w:val="262626" w:themeColor="text1" w:themeTint="D9"/>
-          <w:sz w:val="28"/>
-          <w:szCs w:val="28"/>
-        </w:rPr>
-      </w:pPr>
-      <w:r>
-        <w:rPr>
-          <w:color w:val="262626" w:themeColor="text1" w:themeTint="D9"/>
-          <w:sz w:val="28"/>
-          <w:szCs w:val="28"/>
-        </w:rPr>
-        <w:t>Welk talen boekenverkoop de webshop?</w:t>
-      </w:r>
-    </w:p>
-    <w:p>
-      <w:pPr>
-        <w:rPr>
-          <w:color w:val="262626" w:themeColor="text1" w:themeTint="D9"/>
-          <w:sz w:val="28"/>
-          <w:szCs w:val="28"/>
-          <w:lang w:val="en-US"/>
-        </w:rPr>
-      </w:pPr>
-      <w:r>
-        <w:rPr>
-          <w:color w:val="262626" w:themeColor="text1" w:themeTint="D9"/>
-          <w:sz w:val="28"/>
-          <w:szCs w:val="28"/>
-          <w:lang w:val="en-US"/>
-        </w:rPr>
-        <w:t xml:space="preserve">[Insert </w:t>
-      </w:r>
-      <w:proofErr w:type="spellStart"/>
-      <w:r>
-        <w:rPr>
-          <w:color w:val="262626" w:themeColor="text1" w:themeTint="D9"/>
-          <w:sz w:val="28"/>
-          <w:szCs w:val="28"/>
-          <w:lang w:val="en-US"/>
-        </w:rPr>
-        <w:t>tekst</w:t>
-      </w:r>
-      <w:proofErr w:type="spellEnd"/>
-      <w:r>
-        <w:rPr>
-          <w:color w:val="262626" w:themeColor="text1" w:themeTint="D9"/>
-          <w:sz w:val="28"/>
-          <w:szCs w:val="28"/>
-          <w:lang w:val="en-US"/>
-        </w:rPr>
-        <w:t xml:space="preserve"> here]</w:t>
-      </w:r>
-      <w:r>
-        <w:rPr>
-          <w:color w:val="262626" w:themeColor="text1" w:themeTint="D9"/>
-          <w:sz w:val="28"/>
-          <w:szCs w:val="28"/>
-          <w:lang w:val="en-US"/>
-        </w:rPr>
-        <w:br/>
-        <w:t>[Insert screenshot here]</w:t>
-      </w:r>
-    </w:p>
-    <w:p>
-      <w:pPr>
-        <w:rPr>
-          <w:color w:val="262626" w:themeColor="text1" w:themeTint="D9"/>
-          <w:sz w:val="28"/>
-          <w:szCs w:val="28"/>
-        </w:rPr>
-      </w:pPr>
-      <w:r>
-        <w:rPr>
-          <w:color w:val="262626" w:themeColor="text1" w:themeTint="D9"/>
-          <w:sz w:val="28"/>
-          <w:szCs w:val="28"/>
-        </w:rPr>
-        <w:br/>
-      </w:r>
-      <w:r>
-        <w:rPr>
-          <w:color w:val="262626" w:themeColor="text1" w:themeTint="D9"/>
-          <w:sz w:val="28"/>
-          <w:szCs w:val="28"/>
-        </w:rPr>
-        <w:t>Naar welke landen verkoopt deze webshop?</w:t>
-      </w:r>
-    </w:p>
-    <w:p>
-      <w:pPr>
-        <w:rPr>
-          <w:color w:val="262626" w:themeColor="text1" w:themeTint="D9"/>
-          <w:sz w:val="28"/>
-          <w:szCs w:val="28"/>
-          <w:lang w:val="en-US"/>
-        </w:rPr>
-      </w:pPr>
-      <w:r>
-        <w:rPr>
-          <w:color w:val="262626" w:themeColor="text1" w:themeTint="D9"/>
-          <w:sz w:val="28"/>
-          <w:szCs w:val="28"/>
-          <w:lang w:val="en-US"/>
-        </w:rPr>
-        <w:t xml:space="preserve">[Insert </w:t>
-      </w:r>
-      <w:proofErr w:type="spellStart"/>
-      <w:r>
-        <w:rPr>
-          <w:color w:val="262626" w:themeColor="text1" w:themeTint="D9"/>
-          <w:sz w:val="28"/>
-          <w:szCs w:val="28"/>
-          <w:lang w:val="en-US"/>
-        </w:rPr>
-        <w:t>tekst</w:t>
-      </w:r>
-      <w:proofErr w:type="spellEnd"/>
-      <w:r>
-        <w:rPr>
-          <w:color w:val="262626" w:themeColor="text1" w:themeTint="D9"/>
-          <w:sz w:val="28"/>
-          <w:szCs w:val="28"/>
-          <w:lang w:val="en-US"/>
-        </w:rPr>
-        <w:t xml:space="preserve"> here]</w:t>
-      </w:r>
-      <w:r>
-        <w:rPr>
-          <w:color w:val="262626" w:themeColor="text1" w:themeTint="D9"/>
-          <w:sz w:val="28"/>
-          <w:szCs w:val="28"/>
-          <w:lang w:val="en-US"/>
-        </w:rPr>
-        <w:br/>
-        <w:t>[Insert screenshot here]</w:t>
-      </w:r>
-    </w:p>
-    <w:p>
-      <w:pPr>
-        <w:rPr>
-          <w:color w:val="262626" w:themeColor="text1" w:themeTint="D9"/>
-          <w:sz w:val="28"/>
-          <w:szCs w:val="28"/>
-        </w:rPr>
-      </w:pPr>
-      <w:r>
-        <w:rPr>
-          <w:color w:val="262626" w:themeColor="text1" w:themeTint="D9"/>
-          <w:sz w:val="28"/>
-          <w:szCs w:val="28"/>
-        </w:rPr>
-        <w:br/>
-      </w:r>
-      <w:r>
-        <w:rPr>
-          <w:color w:val="262626" w:themeColor="text1" w:themeTint="D9"/>
-          <w:sz w:val="28"/>
-          <w:szCs w:val="28"/>
-        </w:rPr>
-        <w:t xml:space="preserve">Hoe worden boeken </w:t>
-      </w:r>
-      <w:proofErr w:type="spellStart"/>
-      <w:r>
-        <w:rPr>
-          <w:color w:val="262626" w:themeColor="text1" w:themeTint="D9"/>
-          <w:sz w:val="28"/>
-          <w:szCs w:val="28"/>
-        </w:rPr>
-        <w:t>gedisplayed</w:t>
-      </w:r>
-      <w:proofErr w:type="spellEnd"/>
-      <w:r>
-        <w:rPr>
-          <w:color w:val="262626" w:themeColor="text1" w:themeTint="D9"/>
-          <w:sz w:val="28"/>
-          <w:szCs w:val="28"/>
-        </w:rPr>
-        <w:t>?</w:t>
-      </w:r>
-    </w:p>
-    <w:p>
-      <w:pPr>
-        <w:rPr>
-          <w:color w:val="262626" w:themeColor="text1" w:themeTint="D9"/>
-          <w:sz w:val="28"/>
-          <w:szCs w:val="28"/>
-        </w:rPr>
-      </w:pPr>
-      <w:r>
-        <w:rPr>
-          <w:color w:val="262626" w:themeColor="text1" w:themeTint="D9"/>
-          <w:sz w:val="28"/>
-          <w:szCs w:val="28"/>
-        </w:rPr>
-        <w:t>[</w:t>
-      </w:r>
-      <w:proofErr w:type="spellStart"/>
-      <w:r>
-        <w:rPr>
-          <w:color w:val="262626" w:themeColor="text1" w:themeTint="D9"/>
-          <w:sz w:val="28"/>
-          <w:szCs w:val="28"/>
-        </w:rPr>
-        <w:t>Insert</w:t>
-      </w:r>
-      <w:proofErr w:type="spellEnd"/>
-      <w:r>
-        <w:rPr>
-          <w:color w:val="262626" w:themeColor="text1" w:themeTint="D9"/>
-          <w:sz w:val="28"/>
-          <w:szCs w:val="28"/>
-        </w:rPr>
-        <w:t xml:space="preserve"> tekst </w:t>
-      </w:r>
-      <w:proofErr w:type="spellStart"/>
-      <w:r>
-        <w:rPr>
-          <w:color w:val="262626" w:themeColor="text1" w:themeTint="D9"/>
-          <w:sz w:val="28"/>
-          <w:szCs w:val="28"/>
-        </w:rPr>
-        <w:t>here</w:t>
-      </w:r>
-      <w:proofErr w:type="spellEnd"/>
-      <w:r>
-        <w:rPr>
-          <w:color w:val="262626" w:themeColor="text1" w:themeTint="D9"/>
-          <w:sz w:val="28"/>
-          <w:szCs w:val="28"/>
-        </w:rPr>
-        <w:t>]</w:t>
-      </w:r>
-      <w:r>
-        <w:rPr>
-          <w:color w:val="262626" w:themeColor="text1" w:themeTint="D9"/>
-          <w:sz w:val="28"/>
-          <w:szCs w:val="28"/>
-        </w:rPr>
-        <w:br/>
-        <w:t>[</w:t>
-      </w:r>
-      <w:proofErr w:type="spellStart"/>
-      <w:r>
-        <w:rPr>
-          <w:color w:val="262626" w:themeColor="text1" w:themeTint="D9"/>
-          <w:sz w:val="28"/>
-          <w:szCs w:val="28"/>
-        </w:rPr>
-        <w:t>Insert</w:t>
-      </w:r>
-      <w:proofErr w:type="spellEnd"/>
-      <w:r>
-        <w:rPr>
-          <w:color w:val="262626" w:themeColor="text1" w:themeTint="D9"/>
-          <w:sz w:val="28"/>
-          <w:szCs w:val="28"/>
-        </w:rPr>
-        <w:t xml:space="preserve"> screenshot </w:t>
-      </w:r>
-      <w:proofErr w:type="spellStart"/>
-      <w:r>
-        <w:rPr>
-          <w:color w:val="262626" w:themeColor="text1" w:themeTint="D9"/>
-          <w:sz w:val="28"/>
-          <w:szCs w:val="28"/>
-        </w:rPr>
-        <w:t>here</w:t>
-      </w:r>
-      <w:proofErr w:type="spellEnd"/>
-      <w:r>
-        <w:rPr>
-          <w:color w:val="262626" w:themeColor="text1" w:themeTint="D9"/>
-          <w:sz w:val="28"/>
-          <w:szCs w:val="28"/>
-        </w:rPr>
-        <w:t>]</w:t>
-      </w:r>
-    </w:p>
-    <w:p>
-      <w:pPr>
-        <w:rPr>
-          <w:color w:val="262626" w:themeColor="text1" w:themeTint="D9"/>
-          <w:sz w:val="28"/>
-          <w:szCs w:val="28"/>
-        </w:rPr>
-      </w:pPr>
-    </w:p>
-    <w:p>
-      <w:pPr>
-        <w:rPr>
-          <w:color w:val="262626" w:themeColor="text1" w:themeTint="D9"/>
-          <w:sz w:val="28"/>
-          <w:szCs w:val="28"/>
-        </w:rPr>
-      </w:pPr>
-      <w:r>
-        <w:rPr>
+        <w:t xml:space="preserve"> van 3 bij oneindig</w:t>
+      </w:r>
+      <w:r>
+        <w:rPr>
+          <w:color w:val="262626" w:themeColor="text1" w:themeTint="D9"/>
+          <w:sz w:val="28"/>
+          <w:szCs w:val="28"/>
+        </w:rPr>
+        <w:br/>
+      </w:r>
+      <w:r>
+        <w:rPr>
+          <w:noProof/>
+          <w:color w:val="262626" w:themeColor="text1" w:themeTint="D9"/>
+          <w:sz w:val="28"/>
+          <w:szCs w:val="28"/>
+        </w:rPr>
+        <w:drawing>
+          <wp:inline distT="0" distB="0" distL="0" distR="0">
+            <wp:extent cx="1623721" cy="2728900"/>
+            <wp:effectExtent l="0" t="0" r="1905" b="1905"/>
+            <wp:docPr id="20" name="Afbeelding 20" descr="Afbeelding met schermafbeelding&#10;&#10;Automatisch gegenereerde beschrijving"/>
+            <wp:cNvGraphicFramePr>
+              <a:graphicFrameLocks xmlns:a="http://schemas.openxmlformats.org/drawingml/2006/main" noChangeAspect="1"/>
+            </wp:cNvGraphicFramePr>
+            <a:graphic xmlns:a="http://schemas.openxmlformats.org/drawingml/2006/main">
+              <a:graphicData uri="http://schemas.openxmlformats.org/drawingml/2006/picture">
+                <pic:pic xmlns:pic="http://schemas.openxmlformats.org/drawingml/2006/picture">
+                  <pic:nvPicPr>
+                    <pic:cNvPr id="20" name="Schermafbeelding 2020-03-25 om 23.16.11.png"/>
+                    <pic:cNvPicPr/>
+                  </pic:nvPicPr>
+                  <pic:blipFill>
+                    <a:blip r:embed="rId11" cstate="print">
+                      <a:extLst>
+                        <a:ext uri="{28A0092B-C50C-407E-A947-70E740481C1C}">
+                          <a14:useLocalDpi xmlns:a14="http://schemas.microsoft.com/office/drawing/2010/main" val="0"/>
+                        </a:ext>
+                      </a:extLst>
+                    </a:blip>
+                    <a:stretch>
+                      <a:fillRect/>
+                    </a:stretch>
+                  </pic:blipFill>
+                  <pic:spPr>
+                    <a:xfrm flipH="1">
+                      <a:off x="0" y="0"/>
+                      <a:ext cx="1642162" cy="2759893"/>
+                    </a:xfrm>
+                    <a:prstGeom prst="rect">
+                      <a:avLst/>
+                    </a:prstGeom>
+                  </pic:spPr>
+                </pic:pic>
+              </a:graphicData>
+            </a:graphic>
+          </wp:inline>
+        </w:drawing>
+      </w:r>
+    </w:p>
+    <w:p>
+      <w:pPr>
+        <w:rPr>
+          <w:color w:val="262626" w:themeColor="text1" w:themeTint="D9"/>
+          <w:sz w:val="28"/>
+          <w:szCs w:val="28"/>
+        </w:rPr>
+      </w:pPr>
+    </w:p>
+    <w:p>
+      <w:pPr>
+        <w:rPr>
+          <w:b/>
+          <w:bCs/>
+          <w:color w:val="262626" w:themeColor="text1" w:themeTint="D9"/>
+          <w:sz w:val="28"/>
+          <w:szCs w:val="28"/>
+        </w:rPr>
+      </w:pPr>
+      <w:r>
+        <w:rPr>
+          <w:b/>
+          <w:bCs/>
           <w:color w:val="262626" w:themeColor="text1" w:themeTint="D9"/>
           <w:sz w:val="28"/>
           <w:szCs w:val="28"/>
         </w:rPr>
         <w:t xml:space="preserve">Wat trekt </w:t>
       </w:r>
-      <w:proofErr w:type="gramStart"/>
-      <w:r>
-        <w:rPr>
-          <w:color w:val="262626" w:themeColor="text1" w:themeTint="D9"/>
-          <w:sz w:val="28"/>
-          <w:szCs w:val="28"/>
-        </w:rPr>
-        <w:t>het</w:t>
-      </w:r>
-      <w:proofErr w:type="gramEnd"/>
-      <w:r>
-        <w:rPr>
+      <w:r>
+        <w:rPr>
+          <w:b/>
+          <w:bCs/>
+          <w:color w:val="262626" w:themeColor="text1" w:themeTint="D9"/>
+          <w:sz w:val="28"/>
+          <w:szCs w:val="28"/>
+        </w:rPr>
+        <w:t>de</w:t>
+      </w:r>
+      <w:r>
+        <w:rPr>
+          <w:b/>
+          <w:bCs/>
           <w:color w:val="262626" w:themeColor="text1" w:themeTint="D9"/>
           <w:sz w:val="28"/>
           <w:szCs w:val="28"/>
@@ -1721,96 +1677,122 @@
           <w:color w:val="262626" w:themeColor="text1" w:themeTint="D9"/>
           <w:sz w:val="28"/>
           <w:szCs w:val="28"/>
-          <w:lang w:val="en-US"/>
-        </w:rPr>
-      </w:pPr>
-      <w:r>
-        <w:rPr>
-          <w:color w:val="262626" w:themeColor="text1" w:themeTint="D9"/>
-          <w:sz w:val="28"/>
-          <w:szCs w:val="28"/>
-          <w:lang w:val="en-US"/>
-        </w:rPr>
-        <w:t xml:space="preserve">[Insert </w:t>
-      </w:r>
-      <w:proofErr w:type="spellStart"/>
-      <w:r>
-        <w:rPr>
-          <w:color w:val="262626" w:themeColor="text1" w:themeTint="D9"/>
-          <w:sz w:val="28"/>
-          <w:szCs w:val="28"/>
-          <w:lang w:val="en-US"/>
-        </w:rPr>
-        <w:t>tekst</w:t>
-      </w:r>
-      <w:proofErr w:type="spellEnd"/>
-      <w:r>
-        <w:rPr>
-          <w:color w:val="262626" w:themeColor="text1" w:themeTint="D9"/>
-          <w:sz w:val="28"/>
-          <w:szCs w:val="28"/>
-          <w:lang w:val="en-US"/>
-        </w:rPr>
-        <w:t xml:space="preserve"> here]</w:t>
-      </w:r>
-      <w:r>
-        <w:rPr>
-          <w:color w:val="262626" w:themeColor="text1" w:themeTint="D9"/>
-          <w:sz w:val="28"/>
-          <w:szCs w:val="28"/>
-          <w:lang w:val="en-US"/>
-        </w:rPr>
-        <w:br/>
-        <w:t>[Insert screenshot here]</w:t>
-      </w:r>
-    </w:p>
-    <w:p>
-      <w:pPr>
-        <w:rPr>
-          <w:color w:val="262626" w:themeColor="text1" w:themeTint="D9"/>
-          <w:sz w:val="28"/>
-          <w:szCs w:val="28"/>
-          <w:lang w:val="en-US"/>
-        </w:rPr>
-      </w:pPr>
-    </w:p>
-    <w:p>
-      <w:pPr>
-        <w:rPr>
-          <w:color w:val="262626" w:themeColor="text1" w:themeTint="D9"/>
-          <w:sz w:val="28"/>
-          <w:szCs w:val="28"/>
-          <w:lang w:val="en-US"/>
-        </w:rPr>
-      </w:pPr>
-    </w:p>
-    <w:p>
-      <w:pPr>
-        <w:rPr>
-          <w:color w:val="262626" w:themeColor="text1" w:themeTint="D9"/>
-          <w:sz w:val="28"/>
-          <w:szCs w:val="28"/>
-          <w:lang w:val="en-US"/>
-        </w:rPr>
-      </w:pPr>
-    </w:p>
-    <w:p>
-      <w:pPr>
-        <w:rPr>
-          <w:color w:val="262626" w:themeColor="text1" w:themeTint="D9"/>
-          <w:sz w:val="28"/>
-          <w:szCs w:val="28"/>
-          <w:lang w:val="en-US"/>
-        </w:rPr>
-      </w:pPr>
-    </w:p>
-    <w:p>
-      <w:pPr>
-        <w:rPr>
-          <w:color w:val="262626" w:themeColor="text1" w:themeTint="D9"/>
-          <w:sz w:val="28"/>
-          <w:szCs w:val="28"/>
-          <w:lang w:val="en-US"/>
+        </w:rPr>
+      </w:pPr>
+      <w:r>
+        <w:rPr>
+          <w:color w:val="262626" w:themeColor="text1" w:themeTint="D9"/>
+          <w:sz w:val="28"/>
+          <w:szCs w:val="28"/>
+        </w:rPr>
+        <w:t xml:space="preserve">Een lange </w:t>
+      </w:r>
+      <w:r>
+        <w:rPr>
+          <w:color w:val="262626" w:themeColor="text1" w:themeTint="D9"/>
+          <w:sz w:val="28"/>
+          <w:szCs w:val="28"/>
+        </w:rPr>
+        <w:t>homepagina</w:t>
+      </w:r>
+      <w:r>
+        <w:rPr>
+          <w:color w:val="262626" w:themeColor="text1" w:themeTint="D9"/>
+          <w:sz w:val="28"/>
+          <w:szCs w:val="28"/>
+        </w:rPr>
+        <w:t xml:space="preserve"> met veel informa</w:t>
+      </w:r>
+      <w:r>
+        <w:rPr>
+          <w:color w:val="262626" w:themeColor="text1" w:themeTint="D9"/>
+          <w:sz w:val="28"/>
+          <w:szCs w:val="28"/>
+        </w:rPr>
+        <w:t>tie en interactieve delen.</w:t>
+      </w:r>
+      <w:r>
+        <w:rPr>
+          <w:color w:val="262626" w:themeColor="text1" w:themeTint="D9"/>
+          <w:sz w:val="28"/>
+          <w:szCs w:val="28"/>
+        </w:rPr>
+        <w:br/>
+      </w:r>
+      <w:r>
+        <w:rPr>
+          <w:noProof/>
+          <w:color w:val="262626" w:themeColor="text1" w:themeTint="D9"/>
+          <w:sz w:val="28"/>
+          <w:szCs w:val="28"/>
+        </w:rPr>
+        <w:drawing>
+          <wp:inline distT="0" distB="0" distL="0" distR="0">
+            <wp:extent cx="4220696" cy="2768639"/>
+            <wp:effectExtent l="0" t="0" r="0" b="0"/>
+            <wp:docPr id="21" name="Afbeelding 21" descr="Afbeelding met schermafbeelding&#10;&#10;Automatisch gegenereerde beschrijving"/>
+            <wp:cNvGraphicFramePr>
+              <a:graphicFrameLocks xmlns:a="http://schemas.openxmlformats.org/drawingml/2006/main" noChangeAspect="1"/>
+            </wp:cNvGraphicFramePr>
+            <a:graphic xmlns:a="http://schemas.openxmlformats.org/drawingml/2006/main">
+              <a:graphicData uri="http://schemas.openxmlformats.org/drawingml/2006/picture">
+                <pic:pic xmlns:pic="http://schemas.openxmlformats.org/drawingml/2006/picture">
+                  <pic:nvPicPr>
+                    <pic:cNvPr id="21" name="Schermafbeelding 2020-03-25 om 23.17.30.png"/>
+                    <pic:cNvPicPr/>
+                  </pic:nvPicPr>
+                  <pic:blipFill>
+                    <a:blip r:embed="rId12" cstate="print">
+                      <a:extLst>
+                        <a:ext uri="{28A0092B-C50C-407E-A947-70E740481C1C}">
+                          <a14:useLocalDpi xmlns:a14="http://schemas.microsoft.com/office/drawing/2010/main" val="0"/>
+                        </a:ext>
+                      </a:extLst>
+                    </a:blip>
+                    <a:stretch>
+                      <a:fillRect/>
+                    </a:stretch>
+                  </pic:blipFill>
+                  <pic:spPr>
+                    <a:xfrm>
+                      <a:off x="0" y="0"/>
+                      <a:ext cx="4230369" cy="2774984"/>
+                    </a:xfrm>
+                    <a:prstGeom prst="rect">
+                      <a:avLst/>
+                    </a:prstGeom>
+                  </pic:spPr>
+                </pic:pic>
+              </a:graphicData>
+            </a:graphic>
+          </wp:inline>
+        </w:drawing>
+      </w:r>
+    </w:p>
+    <w:p>
+      <w:pPr>
+        <w:rPr>
+          <w:color w:val="262626" w:themeColor="text1" w:themeTint="D9"/>
+          <w:sz w:val="28"/>
+          <w:szCs w:val="28"/>
+        </w:rPr>
+      </w:pPr>
+    </w:p>
+    <w:p>
+      <w:pPr>
+        <w:rPr>
+          <w:color w:val="262626" w:themeColor="text1" w:themeTint="D9"/>
+          <w:sz w:val="28"/>
+          <w:szCs w:val="28"/>
+        </w:rPr>
+      </w:pPr>
+    </w:p>
+    <w:p>
+      <w:pPr>
+        <w:rPr>
+          <w:color w:val="262626" w:themeColor="text1" w:themeTint="D9"/>
+          <w:sz w:val="28"/>
+          <w:szCs w:val="28"/>
         </w:rPr>
       </w:pPr>
     </w:p>
@@ -1820,18 +1802,17 @@
           <w:color w:val="2F5496" w:themeColor="accent1" w:themeShade="BF"/>
           <w:sz w:val="32"/>
           <w:szCs w:val="32"/>
-          <w:lang w:val="en-US"/>
-        </w:rPr>
-      </w:pPr>
-      <w:r>
+        </w:rPr>
+      </w:pPr>
+    </w:p>
+    <w:p>
+      <w:pPr>
         <w:rPr>
           <w:color w:val="2F5496" w:themeColor="accent1" w:themeShade="BF"/>
           <w:sz w:val="32"/>
           <w:szCs w:val="32"/>
-          <w:lang w:val="en-US"/>
-        </w:rPr>
-        <w:br w:type="page"/>
-      </w:r>
+        </w:rPr>
+      </w:pPr>
     </w:p>
     <w:p>
       <w:pPr>
@@ -1841,30 +1822,32 @@
           <w:szCs w:val="32"/>
         </w:rPr>
       </w:pPr>
-      <w:r>
+    </w:p>
+    <w:p>
+      <w:pPr>
         <w:rPr>
           <w:color w:val="2F5496" w:themeColor="accent1" w:themeShade="BF"/>
           <w:sz w:val="32"/>
           <w:szCs w:val="32"/>
         </w:rPr>
-        <w:lastRenderedPageBreak/>
-        <w:t>Das</w:t>
-      </w:r>
-      <w:r>
+      </w:pPr>
+    </w:p>
+    <w:p>
+      <w:pPr>
         <w:rPr>
           <w:color w:val="2F5496" w:themeColor="accent1" w:themeShade="BF"/>
           <w:sz w:val="32"/>
           <w:szCs w:val="32"/>
         </w:rPr>
-        <w:t xml:space="preserve"> </w:t>
-      </w:r>
+      </w:pPr>
       <w:r>
         <w:rPr>
           <w:color w:val="2F5496" w:themeColor="accent1" w:themeShade="BF"/>
           <w:sz w:val="32"/>
           <w:szCs w:val="32"/>
         </w:rPr>
-        <w:t>mag</w:t>
+        <w:lastRenderedPageBreak/>
+        <w:t>Das</w:t>
       </w:r>
       <w:r>
         <w:rPr>
@@ -1872,6 +1855,22 @@
           <w:sz w:val="32"/>
           <w:szCs w:val="32"/>
         </w:rPr>
+        <w:t xml:space="preserve"> </w:t>
+      </w:r>
+      <w:r>
+        <w:rPr>
+          <w:color w:val="2F5496" w:themeColor="accent1" w:themeShade="BF"/>
+          <w:sz w:val="32"/>
+          <w:szCs w:val="32"/>
+        </w:rPr>
+        <w:t>mag</w:t>
+      </w:r>
+      <w:r>
+        <w:rPr>
+          <w:color w:val="2F5496" w:themeColor="accent1" w:themeShade="BF"/>
+          <w:sz w:val="32"/>
+          <w:szCs w:val="32"/>
+        </w:rPr>
         <w:br/>
       </w:r>
     </w:p>
@@ -3029,6 +3028,7 @@
           <w:color w:val="262626" w:themeColor="text1" w:themeTint="D9"/>
           <w:sz w:val="28"/>
           <w:szCs w:val="28"/>
+          <w:lang w:val="en-US"/>
         </w:rPr>
         <w:br/>
       </w:r>
@@ -3375,7 +3375,7 @@
                     <pic:cNvPicPr/>
                   </pic:nvPicPr>
                   <pic:blipFill>
-                    <a:blip r:embed="rId4">
+                    <a:blip r:embed="rId13">
                       <a:extLst>
                         <a:ext uri="{28A0092B-C50C-407E-A947-70E740481C1C}">
                           <a14:useLocalDpi xmlns:a14="http://schemas.microsoft.com/office/drawing/2010/main" val="0"/>
@@ -3514,7 +3514,7 @@
                     <pic:cNvPicPr/>
                   </pic:nvPicPr>
                   <pic:blipFill>
-                    <a:blip r:embed="rId4">
+                    <a:blip r:embed="rId13">
                       <a:extLst>
                         <a:ext uri="{28A0092B-C50C-407E-A947-70E740481C1C}">
                           <a14:useLocalDpi xmlns:a14="http://schemas.microsoft.com/office/drawing/2010/main" val="0"/>
@@ -3612,7 +3612,7 @@
                     <pic:cNvPicPr/>
                   </pic:nvPicPr>
                   <pic:blipFill>
-                    <a:blip r:embed="rId5">
+                    <a:blip r:embed="rId14">
                       <a:extLst>
                         <a:ext uri="{28A0092B-C50C-407E-A947-70E740481C1C}">
                           <a14:useLocalDpi xmlns:a14="http://schemas.microsoft.com/office/drawing/2010/main" val="0"/>
@@ -3779,7 +3779,7 @@
                     <pic:cNvPicPr/>
                   </pic:nvPicPr>
                   <pic:blipFill>
-                    <a:blip r:embed="rId6" cstate="print">
+                    <a:blip r:embed="rId15" cstate="print">
                       <a:extLst>
                         <a:ext uri="{28A0092B-C50C-407E-A947-70E740481C1C}">
                           <a14:useLocalDpi xmlns:a14="http://schemas.microsoft.com/office/drawing/2010/main" val="0"/>
@@ -3845,7 +3845,6 @@
           <w:color w:val="262626" w:themeColor="text1" w:themeTint="D9"/>
           <w:sz w:val="28"/>
           <w:szCs w:val="28"/>
-          <w:lang w:val="en-US"/>
         </w:rPr>
       </w:pPr>
       <w:r>
@@ -3853,7 +3852,6 @@
           <w:color w:val="DF5B57"/>
           <w:sz w:val="28"/>
           <w:szCs w:val="28"/>
-          <w:lang w:val="en-US"/>
         </w:rPr>
         <w:t>#DF5B57</w:t>
       </w:r>
@@ -3862,7 +3860,6 @@
           <w:color w:val="262626" w:themeColor="text1" w:themeTint="D9"/>
           <w:sz w:val="28"/>
           <w:szCs w:val="28"/>
-          <w:lang w:val="en-US"/>
         </w:rPr>
         <w:br/>
         <w:t>Wit</w:t>
@@ -3872,7 +3869,6 @@
           <w:color w:val="262626" w:themeColor="text1" w:themeTint="D9"/>
           <w:sz w:val="28"/>
           <w:szCs w:val="28"/>
-          <w:lang w:val="en-US"/>
         </w:rPr>
         <w:br/>
       </w:r>
@@ -3881,7 +3877,6 @@
           <w:color w:val="E5E4E4"/>
           <w:sz w:val="28"/>
           <w:szCs w:val="28"/>
-          <w:lang w:val="en-US"/>
         </w:rPr>
         <w:t>#E5E4E4</w:t>
       </w:r>
@@ -3890,7 +3885,6 @@
           <w:color w:val="E5E4E4"/>
           <w:sz w:val="28"/>
           <w:szCs w:val="28"/>
-          <w:lang w:val="en-US"/>
         </w:rPr>
         <w:br/>
       </w:r>
@@ -3899,7 +3893,6 @@
           <w:color w:val="333333"/>
           <w:sz w:val="28"/>
           <w:szCs w:val="28"/>
-          <w:lang w:val="en-US"/>
         </w:rPr>
         <w:t>#333333</w:t>
       </w:r>
@@ -3908,7 +3901,6 @@
           <w:color w:val="262626" w:themeColor="text1" w:themeTint="D9"/>
           <w:sz w:val="28"/>
           <w:szCs w:val="28"/>
-          <w:lang w:val="en-US"/>
         </w:rPr>
         <w:br/>
       </w:r>
@@ -3936,7 +3928,7 @@
                     <pic:cNvPicPr/>
                   </pic:nvPicPr>
                   <pic:blipFill>
-                    <a:blip r:embed="rId7">
+                    <a:blip r:embed="rId16">
                       <a:extLst>
                         <a:ext uri="{28A0092B-C50C-407E-A947-70E740481C1C}">
                           <a14:useLocalDpi xmlns:a14="http://schemas.microsoft.com/office/drawing/2010/main" val="0"/>
@@ -3969,7 +3961,6 @@
           <w:color w:val="262626" w:themeColor="text1" w:themeTint="D9"/>
           <w:sz w:val="28"/>
           <w:szCs w:val="28"/>
-          <w:lang w:val="en-US"/>
         </w:rPr>
       </w:pPr>
     </w:p>
@@ -3996,34 +3987,32 @@
           <w:color w:val="262626" w:themeColor="text1" w:themeTint="D9"/>
           <w:sz w:val="28"/>
           <w:szCs w:val="28"/>
-          <w:lang w:val="en-US"/>
-        </w:rPr>
-      </w:pPr>
-      <w:r>
-        <w:rPr>
-          <w:color w:val="262626" w:themeColor="text1" w:themeTint="D9"/>
-          <w:sz w:val="28"/>
-          <w:szCs w:val="28"/>
-          <w:lang w:val="en-US"/>
+        </w:rPr>
+      </w:pPr>
+      <w:r>
+        <w:rPr>
+          <w:color w:val="262626" w:themeColor="text1" w:themeTint="D9"/>
+          <w:sz w:val="28"/>
+          <w:szCs w:val="28"/>
         </w:rPr>
         <w:t xml:space="preserve">Bree, </w:t>
       </w:r>
+      <w:proofErr w:type="spellStart"/>
       <w:r>
         <w:rPr>
           <w:rFonts w:ascii="Helvetica" w:hAnsi="Helvetica"/>
           <w:color w:val="262626" w:themeColor="text1" w:themeTint="D9"/>
           <w:sz w:val="28"/>
           <w:szCs w:val="28"/>
-          <w:lang w:val="en-US"/>
         </w:rPr>
         <w:t>Helvetica</w:t>
       </w:r>
-      <w:r>
-        <w:rPr>
-          <w:color w:val="262626" w:themeColor="text1" w:themeTint="D9"/>
-          <w:sz w:val="28"/>
-          <w:szCs w:val="28"/>
-          <w:lang w:val="en-US"/>
+      <w:proofErr w:type="spellEnd"/>
+      <w:r>
+        <w:rPr>
+          <w:color w:val="262626" w:themeColor="text1" w:themeTint="D9"/>
+          <w:sz w:val="28"/>
+          <w:szCs w:val="28"/>
         </w:rPr>
         <w:br/>
       </w:r>
@@ -4051,7 +4040,7 @@
                     <pic:cNvPicPr/>
                   </pic:nvPicPr>
                   <pic:blipFill>
-                    <a:blip r:embed="rId8">
+                    <a:blip r:embed="rId17">
                       <a:extLst>
                         <a:ext uri="{28A0092B-C50C-407E-A947-70E740481C1C}">
                           <a14:useLocalDpi xmlns:a14="http://schemas.microsoft.com/office/drawing/2010/main" val="0"/>
@@ -4091,7 +4080,6 @@
           <w:color w:val="262626" w:themeColor="text1" w:themeTint="D9"/>
           <w:sz w:val="28"/>
           <w:szCs w:val="28"/>
-          <w:lang w:val="en-US"/>
         </w:rPr>
         <w:br/>
       </w:r>
@@ -4159,7 +4147,7 @@
                     <pic:cNvPicPr/>
                   </pic:nvPicPr>
                   <pic:blipFill>
-                    <a:blip r:embed="rId9">
+                    <a:blip r:embed="rId18">
                       <a:extLst>
                         <a:ext uri="{28A0092B-C50C-407E-A947-70E740481C1C}">
                           <a14:useLocalDpi xmlns:a14="http://schemas.microsoft.com/office/drawing/2010/main" val="0"/>
@@ -4217,15 +4205,13 @@
           <w:color w:val="262626" w:themeColor="text1" w:themeTint="D9"/>
           <w:sz w:val="28"/>
           <w:szCs w:val="28"/>
-          <w:lang w:val="en-US"/>
-        </w:rPr>
-      </w:pPr>
-      <w:r>
-        <w:rPr>
-          <w:color w:val="262626" w:themeColor="text1" w:themeTint="D9"/>
-          <w:sz w:val="28"/>
-          <w:szCs w:val="28"/>
-          <w:lang w:val="en-US"/>
+        </w:rPr>
+      </w:pPr>
+      <w:r>
+        <w:rPr>
+          <w:color w:val="262626" w:themeColor="text1" w:themeTint="D9"/>
+          <w:sz w:val="28"/>
+          <w:szCs w:val="28"/>
         </w:rPr>
         <w:t>Nee</w:t>
       </w:r>
@@ -4261,46 +4247,21 @@
           <w:color w:val="262626" w:themeColor="text1" w:themeTint="D9"/>
           <w:sz w:val="28"/>
           <w:szCs w:val="28"/>
-          <w:lang w:val="en-US"/>
-        </w:rPr>
-      </w:pPr>
-      <w:proofErr w:type="spellStart"/>
-      <w:r>
-        <w:rPr>
-          <w:color w:val="262626" w:themeColor="text1" w:themeTint="D9"/>
-          <w:sz w:val="28"/>
-          <w:szCs w:val="28"/>
-          <w:lang w:val="en-US"/>
-        </w:rPr>
-        <w:t>Journalistieke</w:t>
-      </w:r>
-      <w:proofErr w:type="spellEnd"/>
-      <w:r>
-        <w:rPr>
-          <w:color w:val="262626" w:themeColor="text1" w:themeTint="D9"/>
-          <w:sz w:val="28"/>
-          <w:szCs w:val="28"/>
-          <w:lang w:val="en-US"/>
-        </w:rPr>
-        <w:t xml:space="preserve"> </w:t>
-      </w:r>
-      <w:proofErr w:type="spellStart"/>
-      <w:r>
-        <w:rPr>
-          <w:color w:val="262626" w:themeColor="text1" w:themeTint="D9"/>
-          <w:sz w:val="28"/>
-          <w:szCs w:val="28"/>
-          <w:lang w:val="en-US"/>
-        </w:rPr>
-        <w:t>mensen</w:t>
-      </w:r>
-      <w:proofErr w:type="spellEnd"/>
-      <w:r>
-        <w:rPr>
-          <w:color w:val="262626" w:themeColor="text1" w:themeTint="D9"/>
-          <w:sz w:val="28"/>
-          <w:szCs w:val="28"/>
-          <w:lang w:val="en-US"/>
+        </w:rPr>
+      </w:pPr>
+      <w:r>
+        <w:rPr>
+          <w:color w:val="262626" w:themeColor="text1" w:themeTint="D9"/>
+          <w:sz w:val="28"/>
+          <w:szCs w:val="28"/>
+        </w:rPr>
+        <w:t>Journalistieke mensen</w:t>
+      </w:r>
+      <w:r>
+        <w:rPr>
+          <w:color w:val="262626" w:themeColor="text1" w:themeTint="D9"/>
+          <w:sz w:val="28"/>
+          <w:szCs w:val="28"/>
         </w:rPr>
         <w:br/>
       </w:r>
@@ -4328,7 +4289,7 @@
                     <pic:cNvPicPr/>
                   </pic:nvPicPr>
                   <pic:blipFill>
-                    <a:blip r:embed="rId10">
+                    <a:blip r:embed="rId19">
                       <a:extLst>
                         <a:ext uri="{28A0092B-C50C-407E-A947-70E740481C1C}">
                           <a14:useLocalDpi xmlns:a14="http://schemas.microsoft.com/office/drawing/2010/main" val="0"/>
@@ -4361,27 +4322,24 @@
           <w:color w:val="262626" w:themeColor="text1" w:themeTint="D9"/>
           <w:sz w:val="28"/>
           <w:szCs w:val="28"/>
-          <w:lang w:val="en-US"/>
-        </w:rPr>
-      </w:pPr>
-    </w:p>
-    <w:p>
-      <w:pPr>
-        <w:rPr>
-          <w:color w:val="262626" w:themeColor="text1" w:themeTint="D9"/>
-          <w:sz w:val="28"/>
-          <w:szCs w:val="28"/>
-          <w:lang w:val="en-US"/>
-        </w:rPr>
-      </w:pPr>
-    </w:p>
-    <w:p>
-      <w:pPr>
-        <w:rPr>
-          <w:color w:val="262626" w:themeColor="text1" w:themeTint="D9"/>
-          <w:sz w:val="28"/>
-          <w:szCs w:val="28"/>
-          <w:lang w:val="en-US"/>
+        </w:rPr>
+      </w:pPr>
+    </w:p>
+    <w:p>
+      <w:pPr>
+        <w:rPr>
+          <w:color w:val="262626" w:themeColor="text1" w:themeTint="D9"/>
+          <w:sz w:val="28"/>
+          <w:szCs w:val="28"/>
+        </w:rPr>
+      </w:pPr>
+    </w:p>
+    <w:p>
+      <w:pPr>
+        <w:rPr>
+          <w:color w:val="262626" w:themeColor="text1" w:themeTint="D9"/>
+          <w:sz w:val="28"/>
+          <w:szCs w:val="28"/>
         </w:rPr>
       </w:pPr>
     </w:p>
@@ -4409,20 +4367,16 @@
           <w:color w:val="262626" w:themeColor="text1" w:themeTint="D9"/>
           <w:sz w:val="28"/>
           <w:szCs w:val="28"/>
-          <w:lang w:val="en-US"/>
-        </w:rPr>
-      </w:pPr>
-      <w:proofErr w:type="spellStart"/>
-      <w:r>
-        <w:rPr>
-          <w:color w:val="262626" w:themeColor="text1" w:themeTint="D9"/>
-          <w:sz w:val="28"/>
-          <w:szCs w:val="28"/>
-          <w:lang w:val="en-US"/>
+        </w:rPr>
+      </w:pPr>
+      <w:r>
+        <w:rPr>
+          <w:color w:val="262626" w:themeColor="text1" w:themeTint="D9"/>
+          <w:sz w:val="28"/>
+          <w:szCs w:val="28"/>
         </w:rPr>
         <w:t>Nederlands</w:t>
       </w:r>
-      <w:proofErr w:type="spellEnd"/>
     </w:p>
     <w:p>
       <w:pPr>
@@ -4532,7 +4486,7 @@
                     <pic:cNvPicPr/>
                   </pic:nvPicPr>
                   <pic:blipFill>
-                    <a:blip r:embed="rId11">
+                    <a:blip r:embed="rId20">
                       <a:extLst>
                         <a:ext uri="{28A0092B-C50C-407E-A947-70E740481C1C}">
                           <a14:useLocalDpi xmlns:a14="http://schemas.microsoft.com/office/drawing/2010/main" val="0"/>
@@ -4608,17 +4562,15 @@
           <w:color w:val="262626" w:themeColor="text1" w:themeTint="D9"/>
           <w:sz w:val="28"/>
           <w:szCs w:val="28"/>
-          <w:lang w:val="en-US"/>
-        </w:rPr>
-      </w:pPr>
-      <w:r>
-        <w:rPr>
-          <w:color w:val="262626" w:themeColor="text1" w:themeTint="D9"/>
-          <w:sz w:val="28"/>
-          <w:szCs w:val="28"/>
-          <w:lang w:val="en-US"/>
-        </w:rPr>
-        <w:t xml:space="preserve">In </w:t>
+        </w:rPr>
+      </w:pPr>
+      <w:r>
+        <w:rPr>
+          <w:color w:val="262626" w:themeColor="text1" w:themeTint="D9"/>
+          <w:sz w:val="28"/>
+          <w:szCs w:val="28"/>
+        </w:rPr>
+        <w:t xml:space="preserve">In een clean </w:t>
       </w:r>
       <w:proofErr w:type="spellStart"/>
       <w:r>
@@ -4626,9 +4578,8 @@
           <w:color w:val="262626" w:themeColor="text1" w:themeTint="D9"/>
           <w:sz w:val="28"/>
           <w:szCs w:val="28"/>
-          <w:lang w:val="en-US"/>
-        </w:rPr>
-        <w:t>een</w:t>
+        </w:rPr>
+        <w:t>grid</w:t>
       </w:r>
       <w:proofErr w:type="spellEnd"/>
       <w:r>
@@ -4636,16 +4587,14 @@
           <w:color w:val="262626" w:themeColor="text1" w:themeTint="D9"/>
           <w:sz w:val="28"/>
           <w:szCs w:val="28"/>
-          <w:lang w:val="en-US"/>
-        </w:rPr>
-        <w:t xml:space="preserve"> clean grid van 3 columns</w:t>
-      </w:r>
-      <w:r>
-        <w:rPr>
-          <w:color w:val="262626" w:themeColor="text1" w:themeTint="D9"/>
-          <w:sz w:val="28"/>
-          <w:szCs w:val="28"/>
-          <w:lang w:val="en-US"/>
+        </w:rPr>
+        <w:t xml:space="preserve"> van 3 columns</w:t>
+      </w:r>
+      <w:r>
+        <w:rPr>
+          <w:color w:val="262626" w:themeColor="text1" w:themeTint="D9"/>
+          <w:sz w:val="28"/>
+          <w:szCs w:val="28"/>
         </w:rPr>
         <w:br/>
       </w:r>
@@ -4673,7 +4622,7 @@
                     <pic:cNvPicPr/>
                   </pic:nvPicPr>
                   <pic:blipFill>
-                    <a:blip r:embed="rId12">
+                    <a:blip r:embed="rId21">
                       <a:extLst>
                         <a:ext uri="{28A0092B-C50C-407E-A947-70E740481C1C}">
                           <a14:useLocalDpi xmlns:a14="http://schemas.microsoft.com/office/drawing/2010/main" val="0"/>
@@ -4706,77 +4655,69 @@
           <w:color w:val="262626" w:themeColor="text1" w:themeTint="D9"/>
           <w:sz w:val="28"/>
           <w:szCs w:val="28"/>
-          <w:lang w:val="en-US"/>
-        </w:rPr>
-      </w:pPr>
-    </w:p>
-    <w:p>
-      <w:pPr>
-        <w:rPr>
-          <w:color w:val="262626" w:themeColor="text1" w:themeTint="D9"/>
-          <w:sz w:val="28"/>
-          <w:szCs w:val="28"/>
-          <w:lang w:val="en-US"/>
-        </w:rPr>
-      </w:pPr>
-    </w:p>
-    <w:p>
-      <w:pPr>
-        <w:rPr>
-          <w:color w:val="262626" w:themeColor="text1" w:themeTint="D9"/>
-          <w:sz w:val="28"/>
-          <w:szCs w:val="28"/>
-          <w:lang w:val="en-US"/>
-        </w:rPr>
-      </w:pPr>
-    </w:p>
-    <w:p>
-      <w:pPr>
-        <w:rPr>
-          <w:color w:val="262626" w:themeColor="text1" w:themeTint="D9"/>
-          <w:sz w:val="28"/>
-          <w:szCs w:val="28"/>
-          <w:lang w:val="en-US"/>
-        </w:rPr>
-      </w:pPr>
-    </w:p>
-    <w:p>
-      <w:pPr>
-        <w:rPr>
-          <w:color w:val="262626" w:themeColor="text1" w:themeTint="D9"/>
-          <w:sz w:val="28"/>
-          <w:szCs w:val="28"/>
-          <w:lang w:val="en-US"/>
-        </w:rPr>
-      </w:pPr>
-    </w:p>
-    <w:p>
-      <w:pPr>
-        <w:rPr>
-          <w:color w:val="262626" w:themeColor="text1" w:themeTint="D9"/>
-          <w:sz w:val="28"/>
-          <w:szCs w:val="28"/>
-          <w:lang w:val="en-US"/>
-        </w:rPr>
-      </w:pPr>
-    </w:p>
-    <w:p>
-      <w:pPr>
-        <w:rPr>
-          <w:color w:val="262626" w:themeColor="text1" w:themeTint="D9"/>
-          <w:sz w:val="28"/>
-          <w:szCs w:val="28"/>
-          <w:lang w:val="en-US"/>
-        </w:rPr>
-      </w:pPr>
-    </w:p>
-    <w:p>
-      <w:pPr>
-        <w:rPr>
-          <w:color w:val="262626" w:themeColor="text1" w:themeTint="D9"/>
-          <w:sz w:val="28"/>
-          <w:szCs w:val="28"/>
-          <w:lang w:val="en-US"/>
+        </w:rPr>
+      </w:pPr>
+    </w:p>
+    <w:p>
+      <w:pPr>
+        <w:rPr>
+          <w:color w:val="262626" w:themeColor="text1" w:themeTint="D9"/>
+          <w:sz w:val="28"/>
+          <w:szCs w:val="28"/>
+        </w:rPr>
+      </w:pPr>
+    </w:p>
+    <w:p>
+      <w:pPr>
+        <w:rPr>
+          <w:color w:val="262626" w:themeColor="text1" w:themeTint="D9"/>
+          <w:sz w:val="28"/>
+          <w:szCs w:val="28"/>
+        </w:rPr>
+      </w:pPr>
+    </w:p>
+    <w:p>
+      <w:pPr>
+        <w:rPr>
+          <w:color w:val="262626" w:themeColor="text1" w:themeTint="D9"/>
+          <w:sz w:val="28"/>
+          <w:szCs w:val="28"/>
+        </w:rPr>
+      </w:pPr>
+    </w:p>
+    <w:p>
+      <w:pPr>
+        <w:rPr>
+          <w:color w:val="262626" w:themeColor="text1" w:themeTint="D9"/>
+          <w:sz w:val="28"/>
+          <w:szCs w:val="28"/>
+        </w:rPr>
+      </w:pPr>
+    </w:p>
+    <w:p>
+      <w:pPr>
+        <w:rPr>
+          <w:color w:val="262626" w:themeColor="text1" w:themeTint="D9"/>
+          <w:sz w:val="28"/>
+          <w:szCs w:val="28"/>
+        </w:rPr>
+      </w:pPr>
+    </w:p>
+    <w:p>
+      <w:pPr>
+        <w:rPr>
+          <w:color w:val="262626" w:themeColor="text1" w:themeTint="D9"/>
+          <w:sz w:val="28"/>
+          <w:szCs w:val="28"/>
+        </w:rPr>
+      </w:pPr>
+    </w:p>
+    <w:p>
+      <w:pPr>
+        <w:rPr>
+          <w:color w:val="262626" w:themeColor="text1" w:themeTint="D9"/>
+          <w:sz w:val="28"/>
+          <w:szCs w:val="28"/>
         </w:rPr>
       </w:pPr>
     </w:p>
@@ -4879,7 +4820,7 @@
                     <pic:cNvPicPr/>
                   </pic:nvPicPr>
                   <pic:blipFill>
-                    <a:blip r:embed="rId13" cstate="print">
+                    <a:blip r:embed="rId22" cstate="print">
                       <a:extLst>
                         <a:ext uri="{28A0092B-C50C-407E-A947-70E740481C1C}">
                           <a14:useLocalDpi xmlns:a14="http://schemas.microsoft.com/office/drawing/2010/main" val="0"/>

</xml_diff>